<commit_message>
add a lot services
</commit_message>
<xml_diff>
--- a/doc/老四哥项目平台框架设计.docx
+++ b/doc/老四哥项目平台框架设计.docx
@@ -1,13 +1,10 @@
 
 <file path=word/document.xml><?xml version="1.0" encoding="utf-8"?>
-<w:document xmlns:wpc="http://schemas.microsoft.com/office/word/2010/wordprocessingCanvas" xmlns:mo="http://schemas.microsoft.com/office/mac/office/2008/main" xmlns:mc="http://schemas.openxmlformats.org/markup-compatibility/2006" xmlns:mv="urn:schemas-microsoft-com:mac:vml" xmlns:o="urn:schemas-microsoft-com:office:office" xmlns:r="http://schemas.openxmlformats.org/officeDocument/2006/relationships" xmlns:m="http://schemas.openxmlformats.org/officeDocument/2006/math" xmlns:v="urn:schemas-microsoft-com:vml" xmlns:wp14="http://schemas.microsoft.com/office/word/2010/wordprocessingDrawing" xmlns:wp="http://schemas.openxmlformats.org/drawingml/2006/wordprocessingDrawing" xmlns:w10="urn:schemas-microsoft-com:office:word" xmlns:w="http://schemas.openxmlformats.org/wordprocessingml/2006/main" xmlns:w14="http://schemas.microsoft.com/office/word/2010/wordml" xmlns:w15="http://schemas.microsoft.com/office/word/2012/wordml" xmlns:wpg="http://schemas.microsoft.com/office/word/2010/wordprocessingGroup" xmlns:wpi="http://schemas.microsoft.com/office/word/2010/wordprocessingInk" xmlns:wne="http://schemas.microsoft.com/office/word/2006/wordml" xmlns:wps="http://schemas.microsoft.com/office/word/2010/wordprocessingShape" mc:Ignorable="w14 w15 wp14">
+<w:document xmlns:wpc="http://schemas.microsoft.com/office/word/2010/wordprocessingCanvas" xmlns:cx="http://schemas.microsoft.com/office/drawing/2014/chartex" xmlns:cx1="http://schemas.microsoft.com/office/drawing/2015/9/8/chartex" xmlns:cx2="http://schemas.microsoft.com/office/drawing/2015/10/21/chartex" xmlns:cx3="http://schemas.microsoft.com/office/drawing/2016/5/9/chartex" xmlns:cx4="http://schemas.microsoft.com/office/drawing/2016/5/10/chartex" xmlns:cx5="http://schemas.microsoft.com/office/drawing/2016/5/11/chartex" xmlns:cx6="http://schemas.microsoft.com/office/drawing/2016/5/12/chartex" xmlns:cx7="http://schemas.microsoft.com/office/drawing/2016/5/13/chartex" xmlns:cx8="http://schemas.microsoft.com/office/drawing/2016/5/14/chartex" xmlns:mc="http://schemas.openxmlformats.org/markup-compatibility/2006" xmlns:aink="http://schemas.microsoft.com/office/drawing/2016/ink" xmlns:am3d="http://schemas.microsoft.com/office/drawing/2017/model3d" xmlns:o="urn:schemas-microsoft-com:office:office" xmlns:r="http://schemas.openxmlformats.org/officeDocument/2006/relationships" xmlns:m="http://schemas.openxmlformats.org/officeDocument/2006/math" xmlns:v="urn:schemas-microsoft-com:vml" xmlns:wp14="http://schemas.microsoft.com/office/word/2010/wordprocessingDrawing" xmlns:wp="http://schemas.openxmlformats.org/drawingml/2006/wordprocessingDrawing" xmlns:w10="urn:schemas-microsoft-com:office:word" xmlns:w="http://schemas.openxmlformats.org/wordprocessingml/2006/main" xmlns:w14="http://schemas.microsoft.com/office/word/2010/wordml" xmlns:w15="http://schemas.microsoft.com/office/word/2012/wordml" xmlns:w16cid="http://schemas.microsoft.com/office/word/2016/wordml/cid" xmlns:w16se="http://schemas.microsoft.com/office/word/2015/wordml/symex" xmlns:wpg="http://schemas.microsoft.com/office/word/2010/wordprocessingGroup" xmlns:wpi="http://schemas.microsoft.com/office/word/2010/wordprocessingInk" xmlns:wne="http://schemas.microsoft.com/office/word/2006/wordml" xmlns:wps="http://schemas.microsoft.com/office/word/2010/wordprocessingShape" mc:Ignorable="w14 w15 w16se w16cid wp14">
   <w:body>
     <w:p>
       <w:pPr>
         <w:pStyle w:val="Title"/>
-        <w:rPr>
-          <w:rFonts w:hint="eastAsia"/>
-        </w:rPr>
       </w:pPr>
       <w:r>
         <w:rPr>
@@ -16,13 +13,7 @@
         <w:t>老四哥项目平台框架设计</w:t>
       </w:r>
     </w:p>
-    <w:p>
-      <w:pPr>
-        <w:rPr>
-          <w:rFonts w:hint="eastAsia"/>
-        </w:rPr>
-      </w:pPr>
-    </w:p>
+    <w:p/>
     <w:tbl>
       <w:tblPr>
         <w:tblStyle w:val="TableGrid"/>
@@ -40,11 +31,6 @@
             <w:tcW w:w="3003" w:type="dxa"/>
           </w:tcPr>
           <w:p>
-            <w:pPr>
-              <w:rPr>
-                <w:rFonts w:hint="eastAsia"/>
-              </w:rPr>
-            </w:pPr>
             <w:r>
               <w:rPr>
                 <w:rFonts w:hint="eastAsia"/>
@@ -58,11 +44,6 @@
             <w:tcW w:w="3003" w:type="dxa"/>
           </w:tcPr>
           <w:p>
-            <w:pPr>
-              <w:rPr>
-                <w:rFonts w:hint="eastAsia"/>
-              </w:rPr>
-            </w:pPr>
             <w:r>
               <w:rPr>
                 <w:rFonts w:hint="eastAsia"/>
@@ -76,11 +57,6 @@
             <w:tcW w:w="3004" w:type="dxa"/>
           </w:tcPr>
           <w:p>
-            <w:pPr>
-              <w:rPr>
-                <w:rFonts w:hint="eastAsia"/>
-              </w:rPr>
-            </w:pPr>
             <w:r>
               <w:rPr>
                 <w:rFonts w:hint="eastAsia"/>
@@ -96,11 +72,6 @@
             <w:tcW w:w="3003" w:type="dxa"/>
           </w:tcPr>
           <w:p>
-            <w:pPr>
-              <w:rPr>
-                <w:rFonts w:hint="eastAsia"/>
-              </w:rPr>
-            </w:pPr>
             <w:r>
               <w:rPr>
                 <w:rFonts w:hint="eastAsia"/>
@@ -114,11 +85,6 @@
             <w:tcW w:w="3003" w:type="dxa"/>
           </w:tcPr>
           <w:p>
-            <w:pPr>
-              <w:rPr>
-                <w:rFonts w:hint="eastAsia"/>
-              </w:rPr>
-            </w:pPr>
             <w:r>
               <w:rPr>
                 <w:rFonts w:hint="eastAsia"/>
@@ -132,11 +98,6 @@
             <w:tcW w:w="3004" w:type="dxa"/>
           </w:tcPr>
           <w:p>
-            <w:pPr>
-              <w:rPr>
-                <w:rFonts w:hint="eastAsia"/>
-              </w:rPr>
-            </w:pPr>
             <w:r>
               <w:rPr>
                 <w:rFonts w:hint="eastAsia"/>
@@ -151,118 +112,63 @@
           <w:tcPr>
             <w:tcW w:w="3003" w:type="dxa"/>
           </w:tcPr>
-          <w:p>
-            <w:pPr>
-              <w:rPr>
-                <w:rFonts w:hint="eastAsia"/>
-              </w:rPr>
-            </w:pPr>
-          </w:p>
+          <w:p/>
         </w:tc>
         <w:tc>
           <w:tcPr>
             <w:tcW w:w="3003" w:type="dxa"/>
           </w:tcPr>
-          <w:p>
-            <w:pPr>
-              <w:rPr>
-                <w:rFonts w:hint="eastAsia"/>
-              </w:rPr>
-            </w:pPr>
-          </w:p>
+          <w:p/>
         </w:tc>
         <w:tc>
           <w:tcPr>
             <w:tcW w:w="3004" w:type="dxa"/>
           </w:tcPr>
-          <w:p>
-            <w:pPr>
-              <w:rPr>
-                <w:rFonts w:hint="eastAsia"/>
-              </w:rPr>
-            </w:pPr>
-          </w:p>
+          <w:p/>
         </w:tc>
       </w:tr>
     </w:tbl>
+    <w:p/>
+    <w:p/>
     <w:p>
-      <w:pPr>
-        <w:rPr>
-          <w:rFonts w:hint="eastAsia"/>
-        </w:rPr>
-      </w:pPr>
+      <w:r>
+        <w:rPr>
+          <w:rFonts w:hint="eastAsia"/>
+        </w:rPr>
+        <w:t>老四哥项目包括很多业务功能模块，</w:t>
+      </w:r>
+      <w:r>
+        <w:rPr>
+          <w:rFonts w:hint="eastAsia"/>
+        </w:rPr>
+        <w:t>也包括很多流程，以及一个比较灵活的组织架构</w:t>
+      </w:r>
+      <w:r>
+        <w:rPr>
+          <w:rFonts w:hint="eastAsia"/>
+        </w:rPr>
+        <w:t>，综合看，老四哥项目相当复杂，需要一个比较</w:t>
+      </w:r>
+      <w:r>
+        <w:rPr>
+          <w:rFonts w:hint="eastAsia"/>
+        </w:rPr>
+        <w:t>灵活的平台设计才能很好的兼顾众多的功能模块的开发，流程的交互以及灵活的组织架构的设计。</w:t>
+      </w:r>
     </w:p>
+    <w:p/>
     <w:p>
-      <w:pPr>
-        <w:rPr>
-          <w:rFonts w:hint="eastAsia"/>
-        </w:rPr>
-      </w:pPr>
+      <w:r>
+        <w:rPr>
+          <w:rFonts w:hint="eastAsia"/>
+        </w:rPr>
+        <w:t>基于以上认识以及比邻平台的经验，我对老四哥项目的实现基础平台进行了设计，大致包括以下几个组成部分。</w:t>
+      </w:r>
     </w:p>
-    <w:p>
-      <w:pPr>
-        <w:rPr>
-          <w:rFonts w:hint="eastAsia"/>
-        </w:rPr>
-      </w:pPr>
-      <w:r>
-        <w:rPr>
-          <w:rFonts w:hint="eastAsia"/>
-        </w:rPr>
-        <w:t>老四哥项目包括很多业务功能模块，</w:t>
-      </w:r>
-      <w:r>
-        <w:rPr>
-          <w:rFonts w:hint="eastAsia"/>
-        </w:rPr>
-        <w:t>也包括很多流程，以及一个比较灵活的组织架构</w:t>
-      </w:r>
-      <w:r>
-        <w:rPr>
-          <w:rFonts w:hint="eastAsia"/>
-        </w:rPr>
-        <w:t>，综合看，老四哥项目相当复杂，需要一个比较</w:t>
-      </w:r>
-      <w:r>
-        <w:rPr>
-          <w:rFonts w:hint="eastAsia"/>
-        </w:rPr>
-        <w:t>灵活的平台设计才能很好的兼顾众多的功能模块的开发，流程的交互以及灵活的组织架构的设计。</w:t>
-      </w:r>
-    </w:p>
-    <w:p>
-      <w:pPr>
-        <w:rPr>
-          <w:rFonts w:hint="eastAsia"/>
-        </w:rPr>
-      </w:pPr>
-    </w:p>
-    <w:p>
-      <w:pPr>
-        <w:rPr>
-          <w:rFonts w:hint="eastAsia"/>
-        </w:rPr>
-      </w:pPr>
-      <w:r>
-        <w:rPr>
-          <w:rFonts w:hint="eastAsia"/>
-        </w:rPr>
-        <w:t>基于以上认识以及比邻平台的经验，我对老四哥项目的实现基础平台进行了设计，大致包括以下几个组成部分。</w:t>
-      </w:r>
-    </w:p>
-    <w:p>
-      <w:pPr>
-        <w:rPr>
-          <w:rFonts w:hint="eastAsia"/>
-        </w:rPr>
-      </w:pPr>
-    </w:p>
+    <w:p/>
     <w:p>
       <w:pPr>
         <w:pStyle w:val="Heading1"/>
-        <w:rPr>
-          <w:rFonts w:hint="eastAsia"/>
-        </w:rPr>
       </w:pPr>
       <w:r>
         <w:rPr>
@@ -272,11 +178,6 @@
       </w:r>
     </w:p>
     <w:p>
-      <w:pPr>
-        <w:rPr>
-          <w:rFonts w:hint="eastAsia"/>
-        </w:rPr>
-      </w:pPr>
       <w:r>
         <w:rPr>
           <w:rFonts w:hint="eastAsia"/>
@@ -284,24 +185,82 @@
         <w:t>组织架构的实现是项目首先的基础，老四哥项目的组织架构要求比较复杂，包括总部，分部，总部和分部内部还包括各个组织部门，如采购部，销售部等，同时总部和分部之间还有相互交叉的部分，总部可以对分部能够进行控制，分部也能够独立的实现一些自己的功能，为了满足组织架构的实现，设计了以下的基础模型。</w:t>
       </w:r>
     </w:p>
+    <w:p/>
     <w:p>
-      <w:pPr>
-        <w:rPr>
-          <w:rFonts w:hint="eastAsia"/>
-        </w:rPr>
-      </w:pPr>
+      <w:r>
+        <w:rPr>
+          <w:rFonts w:hint="eastAsia"/>
+        </w:rPr>
+        <w:t>在平台中，所有的组织单元都是一个</w:t>
+      </w:r>
+      <w:r>
+        <w:rPr>
+          <w:rFonts w:hint="eastAsia"/>
+        </w:rPr>
+        <w:t>org</w:t>
+      </w:r>
+      <w:r>
+        <w:rPr>
+          <w:rFonts w:hint="eastAsia"/>
+        </w:rPr>
+        <w:t>，总部是一个</w:t>
+      </w:r>
+      <w:r>
+        <w:rPr>
+          <w:rFonts w:hint="eastAsia"/>
+        </w:rPr>
+        <w:t xml:space="preserve">org, </w:t>
+      </w:r>
+      <w:r>
+        <w:rPr>
+          <w:rFonts w:hint="eastAsia"/>
+        </w:rPr>
+        <w:t>分部也是一个</w:t>
+      </w:r>
+      <w:r>
+        <w:rPr>
+          <w:rFonts w:hint="eastAsia"/>
+        </w:rPr>
+        <w:t>org</w:t>
+      </w:r>
+      <w:r>
+        <w:rPr>
+          <w:rFonts w:hint="eastAsia"/>
+        </w:rPr>
+        <w:t>，</w:t>
+      </w:r>
+      <w:r>
+        <w:rPr>
+          <w:rFonts w:hint="eastAsia"/>
+        </w:rPr>
+        <w:t xml:space="preserve"> </w:t>
+      </w:r>
+      <w:r>
+        <w:rPr>
+          <w:rFonts w:hint="eastAsia"/>
+        </w:rPr>
+        <w:t>总部和分部的内部部门，也是各自的</w:t>
+      </w:r>
+      <w:r>
+        <w:rPr>
+          <w:rFonts w:hint="eastAsia"/>
+        </w:rPr>
+        <w:t>org</w:t>
+      </w:r>
+      <w:r>
+        <w:rPr>
+          <w:rFonts w:hint="eastAsia"/>
+        </w:rPr>
+        <w:t>。</w:t>
+      </w:r>
     </w:p>
+    <w:p/>
     <w:p>
-      <w:pPr>
-        <w:rPr>
-          <w:rFonts w:hint="eastAsia"/>
-        </w:rPr>
-      </w:pPr>
-      <w:r>
-        <w:rPr>
-          <w:rFonts w:hint="eastAsia"/>
-        </w:rPr>
-        <w:t>在平台中，所有的组织单元都是一个</w:t>
+      <w:r>
+        <w:rPr>
+          <w:rFonts w:hint="eastAsia"/>
+        </w:rPr>
+        <w:t>每个</w:t>
       </w:r>
       <w:r>
         <w:rPr>
@@ -313,19 +272,78 @@
         <w:rPr>
           <w:rFonts w:hint="eastAsia"/>
         </w:rPr>
-        <w:t>，总部是一个</w:t>
-      </w:r>
-      <w:r>
-        <w:rPr>
-          <w:rFonts w:hint="eastAsia"/>
-        </w:rPr>
-        <w:t xml:space="preserve">org, </w:t>
-      </w:r>
-      <w:r>
-        <w:rPr>
-          <w:rFonts w:hint="eastAsia"/>
-        </w:rPr>
-        <w:t>分部也是一个</w:t>
+        <w:t>都是一个相对独立的单元，包括了独自的一套</w:t>
+      </w:r>
+      <w:r>
+        <w:rPr>
+          <w:rFonts w:hint="eastAsia"/>
+        </w:rPr>
+        <w:tab/>
+      </w:r>
+      <w:r>
+        <w:rPr>
+          <w:rFonts w:hint="eastAsia"/>
+        </w:rPr>
+        <w:t>权限</w:t>
+      </w:r>
+      <w:r>
+        <w:rPr>
+          <w:rFonts w:hint="eastAsia"/>
+        </w:rPr>
+        <w:t>(roles)</w:t>
+      </w:r>
+      <w:r>
+        <w:rPr>
+          <w:rFonts w:hint="eastAsia"/>
+        </w:rPr>
+        <w:t>，独自的一套功能</w:t>
+      </w:r>
+      <w:r>
+        <w:rPr>
+          <w:rFonts w:hint="eastAsia"/>
+        </w:rPr>
+        <w:t>（</w:t>
+      </w:r>
+      <w:proofErr w:type="spellStart"/>
+      <w:r>
+        <w:rPr>
+          <w:rFonts w:hint="eastAsia"/>
+        </w:rPr>
+        <w:t>oapps</w:t>
+      </w:r>
+      <w:proofErr w:type="spellEnd"/>
+      <w:r>
+        <w:rPr>
+          <w:rFonts w:hint="eastAsia"/>
+        </w:rPr>
+        <w:t>，</w:t>
+      </w:r>
+      <w:r>
+        <w:rPr>
+          <w:rFonts w:hint="eastAsia"/>
+        </w:rPr>
+        <w:t>operations</w:t>
+      </w:r>
+      <w:r>
+        <w:rPr>
+          <w:rFonts w:hint="eastAsia"/>
+        </w:rPr>
+        <w:t>），也包括一套独自的业务流</w:t>
+      </w:r>
+      <w:r>
+        <w:rPr>
+          <w:rFonts w:hint="eastAsia"/>
+        </w:rPr>
+        <w:t>(workflows, works)</w:t>
+      </w:r>
+    </w:p>
+    <w:p/>
+    <w:p>
+      <w:r>
+        <w:rPr>
+          <w:rFonts w:hint="eastAsia"/>
+        </w:rPr>
+        <w:t>每个</w:t>
       </w:r>
       <w:r>
         <w:rPr>
@@ -337,19 +355,7 @@
         <w:rPr>
           <w:rFonts w:hint="eastAsia"/>
         </w:rPr>
-        <w:t>，</w:t>
-      </w:r>
-      <w:r>
-        <w:rPr>
-          <w:rFonts w:hint="eastAsia"/>
-        </w:rPr>
-        <w:t xml:space="preserve"> </w:t>
-      </w:r>
-      <w:r>
-        <w:rPr>
-          <w:rFonts w:hint="eastAsia"/>
-        </w:rPr>
-        <w:t>总部和分部的内部部门，也是各自的</w:t>
+        <w:t>除了拥有自己的功能，角色，业务流等，每个</w:t>
       </w:r>
       <w:r>
         <w:rPr>
@@ -361,372 +367,203 @@
         <w:rPr>
           <w:rFonts w:hint="eastAsia"/>
         </w:rPr>
-        <w:t>。</w:t>
+        <w:t>还和其他</w:t>
+      </w:r>
+      <w:r>
+        <w:rPr>
+          <w:rFonts w:hint="eastAsia"/>
+        </w:rPr>
+        <w:t>org</w:t>
+      </w:r>
+      <w:r>
+        <w:rPr>
+          <w:rFonts w:hint="eastAsia"/>
+        </w:rPr>
+        <w:t>建立各种关系，比如总部</w:t>
+      </w:r>
+      <w:r>
+        <w:rPr>
+          <w:rFonts w:hint="eastAsia"/>
+        </w:rPr>
+        <w:t>org</w:t>
+      </w:r>
+      <w:r>
+        <w:rPr>
+          <w:rFonts w:hint="eastAsia"/>
+        </w:rPr>
+        <w:t>和部门</w:t>
+      </w:r>
+      <w:r>
+        <w:rPr>
+          <w:rFonts w:hint="eastAsia"/>
+        </w:rPr>
+        <w:t>org</w:t>
+      </w:r>
+      <w:r>
+        <w:rPr>
+          <w:rFonts w:hint="eastAsia"/>
+        </w:rPr>
+        <w:t>之间是机构与部门的关系（</w:t>
+      </w:r>
+      <w:r>
+        <w:rPr>
+          <w:rFonts w:hint="eastAsia"/>
+        </w:rPr>
+        <w:t>main-department</w:t>
+      </w:r>
+      <w:r>
+        <w:rPr>
+          <w:rFonts w:hint="eastAsia"/>
+        </w:rPr>
+        <w:t>）</w:t>
+      </w:r>
+      <w:r>
+        <w:rPr>
+          <w:rFonts w:hint="eastAsia"/>
+        </w:rPr>
+        <w:t>,</w:t>
+      </w:r>
+      <w:r>
+        <w:rPr>
+          <w:rFonts w:hint="eastAsia"/>
+        </w:rPr>
+        <w:t>总部和分部之间是总部与分部关系（</w:t>
+      </w:r>
+      <w:r>
+        <w:rPr>
+          <w:rFonts w:hint="eastAsia"/>
+        </w:rPr>
+        <w:t>head-branch</w:t>
+      </w:r>
+      <w:r>
+        <w:rPr>
+          <w:rFonts w:hint="eastAsia"/>
+        </w:rPr>
+        <w:t>）</w:t>
       </w:r>
     </w:p>
+    <w:p/>
     <w:p>
-      <w:pPr>
-        <w:rPr>
-          <w:rFonts w:hint="eastAsia"/>
-        </w:rPr>
-      </w:pPr>
+      <w:r>
+        <w:rPr>
+          <w:rFonts w:hint="eastAsia"/>
+        </w:rPr>
+        <w:t>机构之间的关系主要通过机构之间的关注实现的，比如总部的供销部门和总部建立关系，那么供销部门的</w:t>
+      </w:r>
+      <w:r>
+        <w:rPr>
+          <w:rFonts w:hint="eastAsia"/>
+        </w:rPr>
+        <w:t xml:space="preserve"> org</w:t>
+      </w:r>
+      <w:r>
+        <w:rPr>
+          <w:rFonts w:hint="eastAsia"/>
+        </w:rPr>
+        <w:t>需要关注总部</w:t>
+      </w:r>
+      <w:r>
+        <w:rPr>
+          <w:rFonts w:hint="eastAsia"/>
+        </w:rPr>
+        <w:t>main</w:t>
+      </w:r>
+      <w:r>
+        <w:rPr>
+          <w:rFonts w:hint="eastAsia"/>
+        </w:rPr>
+        <w:t>关系并把总部设置为</w:t>
+      </w:r>
+      <w:r>
+        <w:rPr>
+          <w:rFonts w:hint="eastAsia"/>
+        </w:rPr>
+        <w:t>main</w:t>
+      </w:r>
+      <w:r>
+        <w:rPr>
+          <w:rFonts w:hint="eastAsia"/>
+        </w:rPr>
+        <w:t>，同时总部需要反过来关注部门的</w:t>
+      </w:r>
+      <w:r>
+        <w:rPr>
+          <w:rFonts w:hint="eastAsia"/>
+        </w:rPr>
+        <w:t>department</w:t>
+      </w:r>
+      <w:r>
+        <w:rPr>
+          <w:rFonts w:hint="eastAsia"/>
+        </w:rPr>
+        <w:t>关系</w:t>
+      </w:r>
+      <w:r>
+        <w:rPr>
+          <w:rFonts w:hint="eastAsia"/>
+        </w:rPr>
+        <w:t>并把</w:t>
+      </w:r>
+      <w:r>
+        <w:rPr>
+          <w:rFonts w:hint="eastAsia"/>
+        </w:rPr>
+        <w:t>org</w:t>
+      </w:r>
+      <w:r>
+        <w:rPr>
+          <w:rFonts w:hint="eastAsia"/>
+        </w:rPr>
+        <w:t>设置为</w:t>
+      </w:r>
+      <w:r>
+        <w:rPr>
+          <w:rFonts w:hint="eastAsia"/>
+        </w:rPr>
+        <w:t>department</w:t>
+      </w:r>
+      <w:r>
+        <w:rPr>
+          <w:rFonts w:hint="eastAsia"/>
+        </w:rPr>
+        <w:t>（关系最终需要批准才能建立，</w:t>
+      </w:r>
+      <w:r>
+        <w:rPr>
+          <w:rFonts w:hint="eastAsia"/>
+        </w:rPr>
+        <w:t>比如供销部门把总部加为</w:t>
+      </w:r>
+      <w:r>
+        <w:rPr>
+          <w:rFonts w:hint="eastAsia"/>
+        </w:rPr>
+        <w:t>main</w:t>
+      </w:r>
+      <w:r>
+        <w:rPr>
+          <w:rFonts w:hint="eastAsia"/>
+        </w:rPr>
+        <w:t>，需要得到总部的批准）</w:t>
+      </w:r>
     </w:p>
+    <w:p/>
     <w:p>
-      <w:pPr>
-        <w:rPr>
-          <w:rFonts w:hint="eastAsia"/>
-        </w:rPr>
-      </w:pPr>
-      <w:r>
-        <w:rPr>
-          <w:rFonts w:hint="eastAsia"/>
-        </w:rPr>
-        <w:t>每个</w:t>
-      </w:r>
-      <w:r>
-        <w:rPr>
-          <w:rFonts w:hint="eastAsia"/>
-        </w:rPr>
-        <w:t>org</w:t>
-      </w:r>
-      <w:r>
-        <w:rPr>
-          <w:rFonts w:hint="eastAsia"/>
-        </w:rPr>
-        <w:t>都是一个相对独立的单元，包括了独自的一套</w:t>
-      </w:r>
-      <w:r>
-        <w:rPr>
-          <w:rFonts w:hint="eastAsia"/>
-        </w:rPr>
-        <w:tab/>
-      </w:r>
-      <w:r>
-        <w:rPr>
-          <w:rFonts w:hint="eastAsia"/>
-        </w:rPr>
-        <w:t>权限</w:t>
-      </w:r>
-      <w:r>
-        <w:rPr>
-          <w:rFonts w:hint="eastAsia"/>
-        </w:rPr>
-        <w:t>(roles)</w:t>
-      </w:r>
-      <w:r>
-        <w:rPr>
-          <w:rFonts w:hint="eastAsia"/>
-        </w:rPr>
-        <w:t>，独自的一套功能</w:t>
-      </w:r>
-      <w:r>
-        <w:rPr>
-          <w:rFonts w:hint="eastAsia"/>
-        </w:rPr>
-        <w:t>（</w:t>
-      </w:r>
-      <w:r>
-        <w:rPr>
-          <w:rFonts w:hint="eastAsia"/>
-        </w:rPr>
-        <w:t>oapps</w:t>
-      </w:r>
-      <w:r>
-        <w:rPr>
-          <w:rFonts w:hint="eastAsia"/>
-        </w:rPr>
-        <w:t>，</w:t>
-      </w:r>
-      <w:r>
-        <w:rPr>
-          <w:rFonts w:hint="eastAsia"/>
-        </w:rPr>
-        <w:t>operations</w:t>
-      </w:r>
-      <w:r>
-        <w:rPr>
-          <w:rFonts w:hint="eastAsia"/>
-        </w:rPr>
-        <w:t>），也包括一套独自的业务流</w:t>
-      </w:r>
-      <w:r>
-        <w:rPr>
-          <w:rFonts w:hint="eastAsia"/>
-        </w:rPr>
-        <w:t>(workflows, works)</w:t>
+      <w:r>
+        <w:rPr>
+          <w:rFonts w:hint="eastAsia"/>
+        </w:rPr>
+        <w:t>机构之间的关注实质是关注者将被关注者的角色进入被关注者的角色系统中，比如供销部门关注总部，</w:t>
+      </w:r>
+      <w:r>
+        <w:rPr>
+          <w:rFonts w:hint="eastAsia"/>
+        </w:rPr>
+        <w:t>就把一些总部的角色，比如总部员工角色，引入部门中，然后部门的人员可以加入这些角色，从而执行一些总部赋予的功能（比如享受总部员工的待遇等）</w:t>
       </w:r>
     </w:p>
+    <w:p/>
     <w:p>
-      <w:pPr>
-        <w:rPr>
-          <w:rFonts w:hint="eastAsia"/>
-        </w:rPr>
-      </w:pPr>
-    </w:p>
-    <w:p>
-      <w:pPr>
-        <w:rPr>
-          <w:rFonts w:hint="eastAsia"/>
-        </w:rPr>
-      </w:pPr>
-      <w:r>
-        <w:rPr>
-          <w:rFonts w:hint="eastAsia"/>
-        </w:rPr>
-        <w:t>每个</w:t>
-      </w:r>
-      <w:r>
-        <w:rPr>
-          <w:rFonts w:hint="eastAsia"/>
-        </w:rPr>
-        <w:t>org</w:t>
-      </w:r>
-      <w:r>
-        <w:rPr>
-          <w:rFonts w:hint="eastAsia"/>
-        </w:rPr>
-        <w:t>除了拥有自己的功能，角色，业务流等，每个</w:t>
-      </w:r>
-      <w:r>
-        <w:rPr>
-          <w:rFonts w:hint="eastAsia"/>
-        </w:rPr>
-        <w:t>org</w:t>
-      </w:r>
-      <w:r>
-        <w:rPr>
-          <w:rFonts w:hint="eastAsia"/>
-        </w:rPr>
-        <w:t>还和其他</w:t>
-      </w:r>
-      <w:r>
-        <w:rPr>
-          <w:rFonts w:hint="eastAsia"/>
-        </w:rPr>
-        <w:t>org</w:t>
-      </w:r>
-      <w:r>
-        <w:rPr>
-          <w:rFonts w:hint="eastAsia"/>
-        </w:rPr>
-        <w:t>建立各种关系，比如总部</w:t>
-      </w:r>
-      <w:r>
-        <w:rPr>
-          <w:rFonts w:hint="eastAsia"/>
-        </w:rPr>
-        <w:t>org</w:t>
-      </w:r>
-      <w:r>
-        <w:rPr>
-          <w:rFonts w:hint="eastAsia"/>
-        </w:rPr>
-        <w:t>和部门</w:t>
-      </w:r>
-      <w:r>
-        <w:rPr>
-          <w:rFonts w:hint="eastAsia"/>
-        </w:rPr>
-        <w:t>org</w:t>
-      </w:r>
-      <w:r>
-        <w:rPr>
-          <w:rFonts w:hint="eastAsia"/>
-        </w:rPr>
-        <w:t>之间是机构与部门的关系（</w:t>
-      </w:r>
-      <w:r>
-        <w:rPr>
-          <w:rFonts w:hint="eastAsia"/>
-        </w:rPr>
-        <w:t>main-department</w:t>
-      </w:r>
-      <w:r>
-        <w:rPr>
-          <w:rFonts w:hint="eastAsia"/>
-        </w:rPr>
-        <w:t>）</w:t>
-      </w:r>
-      <w:r>
-        <w:rPr>
-          <w:rFonts w:hint="eastAsia"/>
-        </w:rPr>
-        <w:t>,</w:t>
-      </w:r>
-      <w:r>
-        <w:rPr>
-          <w:rFonts w:hint="eastAsia"/>
-        </w:rPr>
-        <w:t>总部和分部之间是总部与分部关系（</w:t>
-      </w:r>
-      <w:r>
-        <w:rPr>
-          <w:rFonts w:hint="eastAsia"/>
-        </w:rPr>
-        <w:t>head-branch</w:t>
-      </w:r>
-      <w:r>
-        <w:rPr>
-          <w:rFonts w:hint="eastAsia"/>
-        </w:rPr>
-        <w:t>）</w:t>
-      </w:r>
-    </w:p>
-    <w:p>
-      <w:pPr>
-        <w:rPr>
-          <w:rFonts w:hint="eastAsia"/>
-        </w:rPr>
-      </w:pPr>
-    </w:p>
-    <w:p>
-      <w:pPr>
-        <w:rPr>
-          <w:rFonts w:hint="eastAsia"/>
-        </w:rPr>
-      </w:pPr>
-      <w:r>
-        <w:rPr>
-          <w:rFonts w:hint="eastAsia"/>
-        </w:rPr>
-        <w:t>机构之间的关系主要通过机构之间的关注实现的，比如总部的供销部门和总部建立关系，那么供销部门的</w:t>
-      </w:r>
-      <w:r>
-        <w:rPr>
-          <w:rFonts w:hint="eastAsia"/>
-        </w:rPr>
-        <w:t xml:space="preserve"> org</w:t>
-      </w:r>
-      <w:r>
-        <w:rPr>
-          <w:rFonts w:hint="eastAsia"/>
-        </w:rPr>
-        <w:t>需要关注总部</w:t>
-      </w:r>
-      <w:r>
-        <w:rPr>
-          <w:rFonts w:hint="eastAsia"/>
-        </w:rPr>
-        <w:t>main</w:t>
-      </w:r>
-      <w:r>
-        <w:rPr>
-          <w:rFonts w:hint="eastAsia"/>
-        </w:rPr>
-        <w:t>关系并把总部设置为</w:t>
-      </w:r>
-      <w:r>
-        <w:rPr>
-          <w:rFonts w:hint="eastAsia"/>
-        </w:rPr>
-        <w:t>main</w:t>
-      </w:r>
-      <w:r>
-        <w:rPr>
-          <w:rFonts w:hint="eastAsia"/>
-        </w:rPr>
-        <w:t>，同时总部需要反过来关注部门的</w:t>
-      </w:r>
-      <w:r>
-        <w:rPr>
-          <w:rFonts w:hint="eastAsia"/>
-        </w:rPr>
-        <w:t>department</w:t>
-      </w:r>
-      <w:r>
-        <w:rPr>
-          <w:rFonts w:hint="eastAsia"/>
-        </w:rPr>
-        <w:t>关系</w:t>
-      </w:r>
-      <w:r>
-        <w:rPr>
-          <w:rFonts w:hint="eastAsia"/>
-        </w:rPr>
-        <w:t>并把</w:t>
-      </w:r>
-      <w:r>
-        <w:rPr>
-          <w:rFonts w:hint="eastAsia"/>
-        </w:rPr>
-        <w:t>org</w:t>
-      </w:r>
-      <w:r>
-        <w:rPr>
-          <w:rFonts w:hint="eastAsia"/>
-        </w:rPr>
-        <w:t>设置为</w:t>
-      </w:r>
-      <w:r>
-        <w:rPr>
-          <w:rFonts w:hint="eastAsia"/>
-        </w:rPr>
-        <w:t>department</w:t>
-      </w:r>
-      <w:r>
-        <w:rPr>
-          <w:rFonts w:hint="eastAsia"/>
-        </w:rPr>
-        <w:t>（关系最终需要批准才能建立，</w:t>
-      </w:r>
-      <w:r>
-        <w:rPr>
-          <w:rFonts w:hint="eastAsia"/>
-        </w:rPr>
-        <w:t>比如供销部门把总部加为</w:t>
-      </w:r>
-      <w:r>
-        <w:rPr>
-          <w:rFonts w:hint="eastAsia"/>
-        </w:rPr>
-        <w:t>main</w:t>
-      </w:r>
-      <w:r>
-        <w:rPr>
-          <w:rFonts w:hint="eastAsia"/>
-        </w:rPr>
-        <w:t>，需要得到总部的批准）</w:t>
-      </w:r>
-    </w:p>
-    <w:p>
-      <w:pPr>
-        <w:rPr>
-          <w:rFonts w:hint="eastAsia"/>
-        </w:rPr>
-      </w:pPr>
-    </w:p>
-    <w:p>
-      <w:pPr>
-        <w:rPr>
-          <w:rFonts w:hint="eastAsia"/>
-        </w:rPr>
-      </w:pPr>
-      <w:r>
-        <w:rPr>
-          <w:rFonts w:hint="eastAsia"/>
-        </w:rPr>
-        <w:t>机构之间的关注实质是关注者将被关注者的角色进入被关注者的角色系统中，比如供销部门关注总部，</w:t>
-      </w:r>
-      <w:r>
-        <w:rPr>
-          <w:rFonts w:hint="eastAsia"/>
-        </w:rPr>
-        <w:t>就把一些总部的角色，比如总部员工角色，引入部门中，然后部门的人员可以加入这些角色，从而执行一些总部赋予的功能（比如享受总部员工的待遇等）</w:t>
-      </w:r>
-    </w:p>
-    <w:p>
-      <w:pPr>
-        <w:rPr>
-          <w:rFonts w:hint="eastAsia"/>
-        </w:rPr>
-      </w:pPr>
-    </w:p>
-    <w:p>
-      <w:pPr>
-        <w:rPr>
-          <w:rFonts w:hint="eastAsia"/>
-        </w:rPr>
-      </w:pPr>
       <w:r>
         <w:rPr>
           <w:rFonts w:hint="eastAsia"/>
@@ -735,59 +572,26 @@
         <w:t>反过来，机构总部以总部的身份关注供销部门，也就是将某些监管供销部门的角色引入总部，然后总部的人员可以通过这些角色的功能实现对供销部门的控制和监管。</w:t>
       </w:r>
     </w:p>
+    <w:p/>
     <w:p>
-      <w:pPr>
-        <w:rPr>
-          <w:rFonts w:hint="eastAsia"/>
-        </w:rPr>
-      </w:pPr>
+      <w:r>
+        <w:rPr>
+          <w:rFonts w:hint="eastAsia"/>
+        </w:rPr>
+        <w:t>采用同样的方法，可以建立起总部和分部之间的关系。</w:t>
+      </w:r>
     </w:p>
+    <w:p/>
     <w:p>
-      <w:pPr>
-        <w:rPr>
-          <w:rFonts w:hint="eastAsia"/>
-        </w:rPr>
-      </w:pPr>
-      <w:r>
-        <w:rPr>
-          <w:rFonts w:hint="eastAsia"/>
-        </w:rPr>
-        <w:t>采用同样的方法，可以建立起总部和分部之间的关系。</w:t>
+      <w:r>
+        <w:rPr>
+          <w:rFonts w:hint="eastAsia"/>
+        </w:rPr>
+        <w:t>机构拓扑图</w:t>
       </w:r>
     </w:p>
+    <w:p/>
     <w:p>
-      <w:pPr>
-        <w:rPr>
-          <w:rFonts w:hint="eastAsia"/>
-        </w:rPr>
-      </w:pPr>
-    </w:p>
-    <w:p>
-      <w:pPr>
-        <w:rPr>
-          <w:rFonts w:hint="eastAsia"/>
-        </w:rPr>
-      </w:pPr>
-      <w:r>
-        <w:rPr>
-          <w:rFonts w:hint="eastAsia"/>
-        </w:rPr>
-        <w:t>机构拓扑图</w:t>
-      </w:r>
-    </w:p>
-    <w:p>
-      <w:pPr>
-        <w:rPr>
-          <w:rFonts w:hint="eastAsia"/>
-        </w:rPr>
-      </w:pPr>
-    </w:p>
-    <w:p>
-      <w:pPr>
-        <w:rPr>
-          <w:rFonts w:hint="eastAsia"/>
-        </w:rPr>
-      </w:pPr>
       <w:r>
         <w:rPr>
           <w:rFonts w:hint="eastAsia"/>
@@ -796,7 +600,7 @@
         <mc:AlternateContent>
           <mc:Choice Requires="wpg">
             <w:drawing>
-              <wp:anchor distT="0" distB="0" distL="114300" distR="114300" simplePos="0" relativeHeight="251672576" behindDoc="0" locked="0" layoutInCell="1" allowOverlap="1" wp14:anchorId="354E4689" wp14:editId="3DE9003D">
+              <wp:anchor distT="0" distB="0" distL="114300" distR="114300" simplePos="0" relativeHeight="251671552" behindDoc="0" locked="0" layoutInCell="1" allowOverlap="1" wp14:anchorId="354E4689" wp14:editId="18C41072">
                 <wp:simplePos x="0" y="0"/>
                 <wp:positionH relativeFrom="column">
                   <wp:posOffset>50800</wp:posOffset>
@@ -893,9 +697,6 @@
                             <w:p>
                               <w:pPr>
                                 <w:jc w:val="center"/>
-                                <w:rPr>
-                                  <w:rFonts w:hint="eastAsia"/>
-                                </w:rPr>
                               </w:pPr>
                               <w:r>
                                 <w:rPr>
@@ -952,9 +753,6 @@
                             <w:p>
                               <w:pPr>
                                 <w:jc w:val="center"/>
-                                <w:rPr>
-                                  <w:rFonts w:hint="eastAsia"/>
-                                </w:rPr>
                               </w:pPr>
                               <w:r>
                                 <w:rPr>
@@ -1011,9 +809,6 @@
                             <w:p>
                               <w:pPr>
                                 <w:jc w:val="center"/>
-                                <w:rPr>
-                                  <w:rFonts w:hint="eastAsia"/>
-                                </w:rPr>
                               </w:pPr>
                               <w:r>
                                 <w:rPr>
@@ -1070,9 +865,6 @@
                             <w:p>
                               <w:pPr>
                                 <w:jc w:val="center"/>
-                                <w:rPr>
-                                  <w:rFonts w:hint="eastAsia"/>
-                                </w:rPr>
                               </w:pPr>
                               <w:r>
                                 <w:rPr>
@@ -1129,10 +921,8 @@
                             <w:p>
                               <w:pPr>
                                 <w:jc w:val="center"/>
-                                <w:rPr>
-                                  <w:rFonts w:hint="eastAsia"/>
-                                </w:rPr>
                               </w:pPr>
+                              <w:proofErr w:type="gramStart"/>
                               <w:r>
                                 <w:t>…</w:t>
                               </w:r>
@@ -1140,7 +930,14 @@
                                 <w:rPr>
                                   <w:rFonts w:hint="eastAsia"/>
                                 </w:rPr>
-                                <w:t>.(org)</w:t>
+                                <w:t>.(</w:t>
+                              </w:r>
+                              <w:proofErr w:type="gramEnd"/>
+                              <w:r>
+                                <w:rPr>
+                                  <w:rFonts w:hint="eastAsia"/>
+                                </w:rPr>
+                                <w:t>org)</w:t>
                               </w:r>
                             </w:p>
                           </w:txbxContent>
@@ -1282,11 +1079,6 @@
                         <wps:txbx>
                           <w:txbxContent>
                             <w:p>
-                              <w:pPr>
-                                <w:rPr>
-                                  <w:rFonts w:hint="eastAsia"/>
-                                </w:rPr>
-                              </w:pPr>
                               <w:r>
                                 <w:rPr>
                                   <w:rFonts w:hint="eastAsia"/>
@@ -1337,11 +1129,6 @@
                         <wps:txbx>
                           <w:txbxContent>
                             <w:p>
-                              <w:pPr>
-                                <w:rPr>
-                                  <w:rFonts w:hint="eastAsia"/>
-                                </w:rPr>
-                              </w:pPr>
                               <w:r>
                                 <w:rPr>
                                   <w:rFonts w:hint="eastAsia"/>
@@ -1424,11 +1211,6 @@
                         <wps:txbx>
                           <w:txbxContent>
                             <w:p>
-                              <w:pPr>
-                                <w:rPr>
-                                  <w:rFonts w:hint="eastAsia"/>
-                                </w:rPr>
-                              </w:pPr>
                               <w:r>
                                 <w:rPr>
                                   <w:rFonts w:hint="eastAsia"/>
@@ -1456,17 +1238,14 @@
           </mc:Choice>
           <mc:Fallback>
             <w:pict>
-              <v:group w14:anchorId="354E4689" id="Group_x0020_15" o:spid="_x0000_s1026" style="position:absolute;margin-left:4pt;margin-top:3.05pt;width:371.15pt;height:266.2pt;z-index:251672576;mso-height-relative:margin" coordsize="4714150,3619500" o:gfxdata="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">
-                <v:oval id="Oval_x0020_1" o:spid="_x0000_s1027" style="position:absolute;width:914400;height:914400;visibility:visible;mso-wrap-style:square;v-text-anchor:middle" o:gfxdata="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" fillcolor="#5b9bd5 [3204]" strokecolor="#1f4d78 [1604]" strokeweight="1pt">
+              <v:group w14:anchorId="354E4689" id="Group 15" o:spid="_x0000_s1026" style="position:absolute;margin-left:4pt;margin-top:3.05pt;width:371.15pt;height:266.2pt;z-index:251671552;mso-height-relative:margin" coordsize="47141,36195" o:gfxdata="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">
+                <v:oval id="Oval 1" o:spid="_x0000_s1027" style="position:absolute;width:9144;height:9144;visibility:visible;mso-wrap-style:square;v-text-anchor:middle" o:gfxdata="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" fillcolor="#5b9bd5 [3204]" strokecolor="#1f4d78 [1604]" strokeweight="1pt">
                   <v:stroke joinstyle="miter"/>
                   <v:textbox>
                     <w:txbxContent>
                       <w:p>
                         <w:pPr>
                           <w:jc w:val="center"/>
-                          <w:rPr>
-                            <w:rFonts w:hint="eastAsia"/>
-                          </w:rPr>
                         </w:pPr>
                         <w:r>
                           <w:rPr>
@@ -1484,16 +1263,13 @@
                     </w:txbxContent>
                   </v:textbox>
                 </v:oval>
-                <v:oval id="Oval_x0020_4" o:spid="_x0000_s1028" style="position:absolute;top:2705100;width:914400;height:914400;visibility:visible;mso-wrap-style:square;v-text-anchor:middle" o:gfxdata="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" fillcolor="#5b9bd5 [3204]" strokecolor="#1f4d78 [1604]" strokeweight="1pt">
+                <v:oval id="Oval 4" o:spid="_x0000_s1028" style="position:absolute;top:27051;width:9144;height:9144;visibility:visible;mso-wrap-style:square;v-text-anchor:middle" o:gfxdata="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" fillcolor="#5b9bd5 [3204]" strokecolor="#1f4d78 [1604]" strokeweight="1pt">
                   <v:stroke joinstyle="miter"/>
                   <v:textbox>
                     <w:txbxContent>
                       <w:p>
                         <w:pPr>
                           <w:jc w:val="center"/>
-                          <w:rPr>
-                            <w:rFonts w:hint="eastAsia"/>
-                          </w:rPr>
                         </w:pPr>
                         <w:r>
                           <w:rPr>
@@ -1511,16 +1287,13 @@
                     </w:txbxContent>
                   </v:textbox>
                 </v:oval>
-                <v:oval id="Oval_x0020_5" o:spid="_x0000_s1029" style="position:absolute;left:2717800;top:76200;width:1983650;height:468630;visibility:visible;mso-wrap-style:square;v-text-anchor:middle" o:gfxdata="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" fillcolor="#5b9bd5 [3204]" strokecolor="#1f4d78 [1604]" strokeweight="1pt">
+                <v:oval id="Oval 5" o:spid="_x0000_s1029" style="position:absolute;left:27178;top:762;width:19836;height:4686;visibility:visible;mso-wrap-style:square;v-text-anchor:middle" o:gfxdata="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" fillcolor="#5b9bd5 [3204]" strokecolor="#1f4d78 [1604]" strokeweight="1pt">
                   <v:stroke joinstyle="miter"/>
                   <v:textbox>
                     <w:txbxContent>
                       <w:p>
                         <w:pPr>
                           <w:jc w:val="center"/>
-                          <w:rPr>
-                            <w:rFonts w:hint="eastAsia"/>
-                          </w:rPr>
                         </w:pPr>
                         <w:r>
                           <w:rPr>
@@ -1538,16 +1311,13 @@
                     </w:txbxContent>
                   </v:textbox>
                 </v:oval>
-                <v:oval id="Oval_x0020_6" o:spid="_x0000_s1030" style="position:absolute;left:2730500;top:990600;width:1983650;height:468630;visibility:visible;mso-wrap-style:square;v-text-anchor:middle" o:gfxdata="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" fillcolor="#5b9bd5 [3204]" strokecolor="#1f4d78 [1604]" strokeweight="1pt">
+                <v:oval id="Oval 6" o:spid="_x0000_s1030" style="position:absolute;left:27305;top:9906;width:19836;height:4686;visibility:visible;mso-wrap-style:square;v-text-anchor:middle" o:gfxdata="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" fillcolor="#5b9bd5 [3204]" strokecolor="#1f4d78 [1604]" strokeweight="1pt">
                   <v:stroke joinstyle="miter"/>
                   <v:textbox>
                     <w:txbxContent>
                       <w:p>
                         <w:pPr>
                           <w:jc w:val="center"/>
-                          <w:rPr>
-                            <w:rFonts w:hint="eastAsia"/>
-                          </w:rPr>
                         </w:pPr>
                         <w:r>
                           <w:rPr>
@@ -1565,17 +1335,15 @@
                     </w:txbxContent>
                   </v:textbox>
                 </v:oval>
-                <v:oval id="Oval_x0020_7" o:spid="_x0000_s1031" style="position:absolute;left:2971800;top:1790700;width:1490345;height:468630;visibility:visible;mso-wrap-style:square;v-text-anchor:middle" o:gfxdata="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" fillcolor="#5b9bd5 [3204]" strokecolor="#1f4d78 [1604]" strokeweight="1pt">
+                <v:oval id="Oval 7" o:spid="_x0000_s1031" style="position:absolute;left:29718;top:17907;width:14903;height:4686;visibility:visible;mso-wrap-style:square;v-text-anchor:middle" o:gfxdata="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" fillcolor="#5b9bd5 [3204]" strokecolor="#1f4d78 [1604]" strokeweight="1pt">
                   <v:stroke joinstyle="miter"/>
                   <v:textbox>
                     <w:txbxContent>
                       <w:p>
                         <w:pPr>
                           <w:jc w:val="center"/>
-                          <w:rPr>
-                            <w:rFonts w:hint="eastAsia"/>
-                          </w:rPr>
                         </w:pPr>
+                        <w:proofErr w:type="gramStart"/>
                         <w:r>
                           <w:t>…</w:t>
                         </w:r>
@@ -1583,38 +1351,40 @@
                           <w:rPr>
                             <w:rFonts w:hint="eastAsia"/>
                           </w:rPr>
-                          <w:t>.(org)</w:t>
+                          <w:t>.(</w:t>
+                        </w:r>
+                        <w:proofErr w:type="gramEnd"/>
+                        <w:r>
+                          <w:rPr>
+                            <w:rFonts w:hint="eastAsia"/>
+                          </w:rPr>
+                          <w:t>org)</w:t>
                         </w:r>
                       </w:p>
                     </w:txbxContent>
                   </v:textbox>
                 </v:oval>
-                <v:shapetype id="_x0000_t32" coordsize="21600,21600" o:spt="32" o:oned="t" path="m0,0l21600,21600e" filled="f">
+                <v:shapetype id="_x0000_t32" coordsize="21600,21600" o:spt="32" o:oned="t" path="m,l21600,21600e" filled="f">
                   <v:path arrowok="t" fillok="f" o:connecttype="none"/>
                   <o:lock v:ext="edit" shapetype="t"/>
                 </v:shapetype>
-                <v:shape id="Straight_x0020_Arrow_x0020_Connector_x0020_8" o:spid="_x0000_s1032" type="#_x0000_t32" style="position:absolute;left:914400;top:304800;width:1828800;height:114300;flip:y;visibility:visible;mso-wrap-style:square" o:connectortype="straight" o:gfxdata="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" strokecolor="#5b9bd5 [3204]" strokeweight=".5pt">
+                <v:shape id="Straight Arrow Connector 8" o:spid="_x0000_s1032" type="#_x0000_t32" style="position:absolute;left:9144;top:3048;width:18288;height:1143;flip:y;visibility:visible;mso-wrap-style:square" o:connectortype="straight" o:gfxdata="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" strokecolor="#5b9bd5 [3204]" strokeweight=".5pt">
                   <v:stroke startarrow="block" endarrow="block" joinstyle="miter"/>
                 </v:shape>
-                <v:shape id="Straight_x0020_Arrow_x0020_Connector_x0020_9" o:spid="_x0000_s1033" type="#_x0000_t32" style="position:absolute;left:914400;top:533400;width:1828800;height:685800;visibility:visible;mso-wrap-style:square" o:connectortype="straight" o:gfxdata="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" strokecolor="#5b9bd5 [3204]" strokeweight=".5pt">
+                <v:shape id="Straight Arrow Connector 9" o:spid="_x0000_s1033" type="#_x0000_t32" style="position:absolute;left:9144;top:5334;width:18288;height:6858;visibility:visible;mso-wrap-style:square" o:connectortype="straight" o:gfxdata="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" strokecolor="#5b9bd5 [3204]" strokeweight=".5pt">
                   <v:stroke startarrow="block" endarrow="block" joinstyle="miter"/>
                 </v:shape>
-                <v:shape id="Straight_x0020_Arrow_x0020_Connector_x0020_10" o:spid="_x0000_s1034" type="#_x0000_t32" style="position:absolute;left:914400;top:647700;width:2057400;height:1257300;visibility:visible;mso-wrap-style:square" o:connectortype="straight" o:gfxdata="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" strokecolor="#5b9bd5 [3204]" strokeweight=".5pt">
+                <v:shape id="Straight Arrow Connector 10" o:spid="_x0000_s1034" type="#_x0000_t32" style="position:absolute;left:9144;top:6477;width:20574;height:12573;visibility:visible;mso-wrap-style:square" o:connectortype="straight" o:gfxdata="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" strokecolor="#5b9bd5 [3204]" strokeweight=".5pt">
                   <v:stroke startarrow="block" endarrow="block" joinstyle="miter"/>
                 </v:shape>
-                <v:shapetype id="_x0000_t202" coordsize="21600,21600" o:spt="202" path="m0,0l0,21600,21600,21600,21600,0xe">
+                <v:shapetype id="_x0000_t202" coordsize="21600,21600" o:spt="202" path="m,l,21600r21600,l21600,xe">
                   <v:stroke joinstyle="miter"/>
                   <v:path gradientshapeok="t" o:connecttype="rect"/>
                 </v:shapetype>
-                <v:shape id="Text_x0020_Box_x0020_11" o:spid="_x0000_s1035" type="#_x0000_t202" style="position:absolute;left:1143000;top:76200;width:1257300;height:342900;visibility:visible;mso-wrap-style:square;v-text-anchor:top" o:gfxdata="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" filled="f" stroked="f">
+                <v:shape id="Text Box 11" o:spid="_x0000_s1035" type="#_x0000_t202" style="position:absolute;left:11430;top:762;width:12573;height:3429;visibility:visible;mso-wrap-style:square;v-text-anchor:top" o:gfxdata="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" filled="f" stroked="f">
                   <v:textbox>
                     <w:txbxContent>
                       <w:p>
-                        <w:pPr>
-                          <w:rPr>
-                            <w:rFonts w:hint="eastAsia"/>
-                          </w:rPr>
-                        </w:pPr>
                         <w:r>
                           <w:rPr>
                             <w:rFonts w:hint="eastAsia"/>
@@ -1625,15 +1395,10 @@
                     </w:txbxContent>
                   </v:textbox>
                 </v:shape>
-                <v:shape id="Text_x0020_Box_x0020_12" o:spid="_x0000_s1036" type="#_x0000_t202" style="position:absolute;left:1143000;top:762000;width:1257300;height:342900;visibility:visible;mso-wrap-style:square;v-text-anchor:top" o:gfxdata="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" filled="f" stroked="f">
+                <v:shape id="Text Box 12" o:spid="_x0000_s1036" type="#_x0000_t202" style="position:absolute;left:11430;top:7620;width:12573;height:3429;visibility:visible;mso-wrap-style:square;v-text-anchor:top" o:gfxdata="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" filled="f" stroked="f">
                   <v:textbox>
                     <w:txbxContent>
                       <w:p>
-                        <w:pPr>
-                          <w:rPr>
-                            <w:rFonts w:hint="eastAsia"/>
-                          </w:rPr>
-                        </w:pPr>
                         <w:r>
                           <w:rPr>
                             <w:rFonts w:hint="eastAsia"/>
@@ -1644,7 +1409,7 @@
                     </w:txbxContent>
                   </v:textbox>
                 </v:shape>
-                <v:shapetype id="_x0000_t38" coordsize="21600,21600" o:spt="38" o:oned="t" path="m0,0c@0,0@1,5400@1,10800@1,16200@2,21600,21600,21600e" filled="f">
+                <v:shapetype id="_x0000_t38" coordsize="21600,21600" o:spt="38" o:oned="t" path="m,c@0,0@1,5400@1,10800@1,16200@2,21600,21600,21600e" filled="f">
                   <v:formulas>
                     <v:f eqn="mid #0 0"/>
                     <v:f eqn="val #0"/>
@@ -1656,18 +1421,13 @@
                   </v:handles>
                   <o:lock v:ext="edit" shapetype="t"/>
                 </v:shapetype>
-                <v:shape id="Curved_x0020_Connector_x0020_13" o:spid="_x0000_s1037" type="#_x0000_t38" style="position:absolute;left:457200;top:876300;width:45719;height:1828800;flip:x;visibility:visible;mso-wrap-style:square" o:connectortype="curved" o:gfxdata="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" adj="10800" strokecolor="#ed7d31 [3205]" strokeweight="1.5pt">
+                <v:shape id="Curved Connector 13" o:spid="_x0000_s1037" type="#_x0000_t38" style="position:absolute;left:4572;top:8763;width:457;height:18288;flip:x;visibility:visible;mso-wrap-style:square" o:connectortype="curved" o:gfxdata="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" adj="10800" strokecolor="#ed7d31 [3205]" strokeweight="1.5pt">
                   <v:stroke startarrow="block" endarrow="block" joinstyle="miter"/>
                 </v:shape>
-                <v:shape id="Text_x0020_Box_x0020_14" o:spid="_x0000_s1038" type="#_x0000_t202" style="position:absolute;top:1447800;width:945515;height:345440;visibility:visible;mso-wrap-style:none;v-text-anchor:top" o:gfxdata="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" filled="f" stroked="f">
+                <v:shape id="Text Box 14" o:spid="_x0000_s1038" type="#_x0000_t202" style="position:absolute;top:14478;width:9455;height:3454;visibility:visible;mso-wrap-style:none;v-text-anchor:top" o:gfxdata="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" filled="f" stroked="f">
                   <v:textbox>
                     <w:txbxContent>
                       <w:p>
-                        <w:pPr>
-                          <w:rPr>
-                            <w:rFonts w:hint="eastAsia"/>
-                          </w:rPr>
-                        </w:pPr>
                         <w:r>
                           <w:rPr>
                             <w:rFonts w:hint="eastAsia"/>
@@ -1685,152 +1445,29 @@
         </mc:AlternateContent>
       </w:r>
     </w:p>
-    <w:p>
-      <w:pPr>
-        <w:rPr>
-          <w:rFonts w:hint="eastAsia"/>
-        </w:rPr>
-      </w:pPr>
-    </w:p>
-    <w:p>
-      <w:pPr>
-        <w:rPr>
-          <w:rFonts w:hint="eastAsia"/>
-        </w:rPr>
-      </w:pPr>
-    </w:p>
-    <w:p>
-      <w:pPr>
-        <w:rPr>
-          <w:rFonts w:hint="eastAsia"/>
-        </w:rPr>
-      </w:pPr>
-    </w:p>
-    <w:p>
-      <w:pPr>
-        <w:rPr>
-          <w:rFonts w:hint="eastAsia"/>
-        </w:rPr>
-      </w:pPr>
-    </w:p>
-    <w:p>
-      <w:pPr>
-        <w:rPr>
-          <w:rFonts w:hint="eastAsia"/>
-        </w:rPr>
-      </w:pPr>
-    </w:p>
-    <w:p>
-      <w:pPr>
-        <w:rPr>
-          <w:rFonts w:hint="eastAsia"/>
-        </w:rPr>
-      </w:pPr>
-    </w:p>
-    <w:p>
-      <w:pPr>
-        <w:rPr>
-          <w:rFonts w:hint="eastAsia"/>
-        </w:rPr>
-      </w:pPr>
-    </w:p>
-    <w:p>
-      <w:pPr>
-        <w:rPr>
-          <w:rFonts w:hint="eastAsia"/>
-        </w:rPr>
-      </w:pPr>
-    </w:p>
-    <w:p>
-      <w:pPr>
-        <w:rPr>
-          <w:rFonts w:hint="eastAsia"/>
-        </w:rPr>
-      </w:pPr>
-    </w:p>
-    <w:p>
-      <w:pPr>
-        <w:rPr>
-          <w:rFonts w:hint="eastAsia"/>
-        </w:rPr>
-      </w:pPr>
-    </w:p>
-    <w:p>
-      <w:pPr>
-        <w:rPr>
-          <w:rFonts w:hint="eastAsia"/>
-        </w:rPr>
-      </w:pPr>
-    </w:p>
-    <w:p>
-      <w:pPr>
-        <w:rPr>
-          <w:rFonts w:hint="eastAsia"/>
-        </w:rPr>
-      </w:pPr>
-    </w:p>
-    <w:p>
-      <w:pPr>
-        <w:rPr>
-          <w:rFonts w:hint="eastAsia"/>
-        </w:rPr>
-      </w:pPr>
-    </w:p>
-    <w:p>
-      <w:pPr>
-        <w:rPr>
-          <w:rFonts w:hint="eastAsia"/>
-        </w:rPr>
-      </w:pPr>
-    </w:p>
-    <w:p>
-      <w:pPr>
-        <w:rPr>
-          <w:rFonts w:hint="eastAsia"/>
-        </w:rPr>
-      </w:pPr>
-    </w:p>
-    <w:p>
-      <w:pPr>
-        <w:rPr>
-          <w:rFonts w:hint="eastAsia"/>
-        </w:rPr>
-      </w:pPr>
-    </w:p>
-    <w:p>
-      <w:pPr>
-        <w:rPr>
-          <w:rFonts w:hint="eastAsia"/>
-        </w:rPr>
-      </w:pPr>
-    </w:p>
-    <w:p>
-      <w:pPr>
-        <w:rPr>
-          <w:rFonts w:hint="eastAsia"/>
-        </w:rPr>
-      </w:pPr>
-    </w:p>
-    <w:p>
-      <w:pPr>
-        <w:rPr>
-          <w:rFonts w:hint="eastAsia"/>
-        </w:rPr>
-      </w:pPr>
-    </w:p>
-    <w:p>
-      <w:pPr>
-        <w:rPr>
-          <w:rFonts w:hint="eastAsia"/>
-        </w:rPr>
-      </w:pPr>
-    </w:p>
+    <w:p/>
+    <w:p/>
+    <w:p/>
+    <w:p/>
+    <w:p/>
+    <w:p/>
+    <w:p/>
+    <w:p/>
+    <w:p/>
+    <w:p/>
+    <w:p/>
+    <w:p/>
+    <w:p/>
+    <w:p/>
+    <w:p/>
+    <w:p/>
+    <w:p/>
+    <w:p/>
+    <w:p/>
+    <w:p/>
     <w:p>
       <w:pPr>
         <w:pStyle w:val="Heading1"/>
-        <w:rPr>
-          <w:rFonts w:hint="eastAsia"/>
-        </w:rPr>
       </w:pPr>
       <w:r>
         <w:rPr>
@@ -1840,22 +1477,25 @@
       </w:r>
     </w:p>
     <w:p>
-      <w:pPr>
-        <w:rPr>
-          <w:rFonts w:hint="eastAsia"/>
-        </w:rPr>
-      </w:pPr>
       <w:r>
         <w:rPr>
           <w:rFonts w:hint="eastAsia"/>
         </w:rPr>
         <w:t>业务模块，也叫功能模块。老四哥项目的每个功能模块对应一个</w:t>
       </w:r>
-      <w:r>
-        <w:rPr>
-          <w:rFonts w:hint="eastAsia"/>
-        </w:rPr>
-        <w:t>oapp(org app)</w:t>
+      <w:proofErr w:type="spellStart"/>
+      <w:r>
+        <w:rPr>
+          <w:rFonts w:hint="eastAsia"/>
+        </w:rPr>
+        <w:t>oapp</w:t>
+      </w:r>
+      <w:proofErr w:type="spellEnd"/>
+      <w:r>
+        <w:rPr>
+          <w:rFonts w:hint="eastAsia"/>
+        </w:rPr>
+        <w:t>(org app)</w:t>
       </w:r>
       <w:r>
         <w:rPr>
@@ -1863,12 +1503,14 @@
         </w:rPr>
         <w:t>，每个</w:t>
       </w:r>
+      <w:proofErr w:type="spellStart"/>
       <w:r>
         <w:rPr>
           <w:rFonts w:hint="eastAsia"/>
         </w:rPr>
         <w:t>oapp</w:t>
       </w:r>
+      <w:proofErr w:type="spellEnd"/>
       <w:r>
         <w:rPr>
           <w:rFonts w:hint="eastAsia"/>
@@ -1906,87 +1548,69 @@
         <w:t>(workflows, works)</w:t>
       </w:r>
     </w:p>
+    <w:p/>
     <w:p>
-      <w:pPr>
-        <w:rPr>
-          <w:rFonts w:hint="eastAsia"/>
-        </w:rPr>
-      </w:pPr>
+      <w:proofErr w:type="spellStart"/>
+      <w:r>
+        <w:rPr>
+          <w:rFonts w:hint="eastAsia"/>
+        </w:rPr>
+        <w:t>oapp</w:t>
+      </w:r>
+      <w:proofErr w:type="spellEnd"/>
+      <w:r>
+        <w:rPr>
+          <w:rFonts w:hint="eastAsia"/>
+        </w:rPr>
+        <w:t>中其实定义的是模版，而不是真正的角色，操作以及业务流，</w:t>
+      </w:r>
+      <w:r>
+        <w:rPr>
+          <w:rFonts w:hint="eastAsia"/>
+        </w:rPr>
+        <w:t>当</w:t>
+      </w:r>
+      <w:proofErr w:type="spellStart"/>
+      <w:r>
+        <w:rPr>
+          <w:rFonts w:hint="eastAsia"/>
+        </w:rPr>
+        <w:t>oapp</w:t>
+      </w:r>
+      <w:proofErr w:type="spellEnd"/>
+      <w:r>
+        <w:rPr>
+          <w:rFonts w:hint="eastAsia"/>
+        </w:rPr>
+        <w:t>加入到</w:t>
+      </w:r>
+      <w:r>
+        <w:rPr>
+          <w:rFonts w:hint="eastAsia"/>
+        </w:rPr>
+        <w:t>org</w:t>
+      </w:r>
+      <w:r>
+        <w:rPr>
+          <w:rFonts w:hint="eastAsia"/>
+        </w:rPr>
+        <w:t>时候，才会根据具体的</w:t>
+      </w:r>
+      <w:r>
+        <w:rPr>
+          <w:rFonts w:hint="eastAsia"/>
+        </w:rPr>
+        <w:t>org</w:t>
+      </w:r>
+      <w:r>
+        <w:rPr>
+          <w:rFonts w:hint="eastAsia"/>
+        </w:rPr>
+        <w:t>的环境，添加真正的角色，操作和业务流。</w:t>
+      </w:r>
     </w:p>
+    <w:p/>
     <w:p>
-      <w:pPr>
-        <w:rPr>
-          <w:rFonts w:hint="eastAsia"/>
-        </w:rPr>
-      </w:pPr>
-      <w:r>
-        <w:rPr>
-          <w:rFonts w:hint="eastAsia"/>
-        </w:rPr>
-        <w:t>oapp</w:t>
-      </w:r>
-      <w:r>
-        <w:rPr>
-          <w:rFonts w:hint="eastAsia"/>
-        </w:rPr>
-        <w:t>中其实定义的是模版，而不是真正的角色，操作以及业务流，</w:t>
-      </w:r>
-      <w:r>
-        <w:rPr>
-          <w:rFonts w:hint="eastAsia"/>
-        </w:rPr>
-        <w:t>当</w:t>
-      </w:r>
-      <w:r>
-        <w:rPr>
-          <w:rFonts w:hint="eastAsia"/>
-        </w:rPr>
-        <w:t>oapp</w:t>
-      </w:r>
-      <w:r>
-        <w:rPr>
-          <w:rFonts w:hint="eastAsia"/>
-        </w:rPr>
-        <w:t>加入到</w:t>
-      </w:r>
-      <w:r>
-        <w:rPr>
-          <w:rFonts w:hint="eastAsia"/>
-        </w:rPr>
-        <w:t>org</w:t>
-      </w:r>
-      <w:r>
-        <w:rPr>
-          <w:rFonts w:hint="eastAsia"/>
-        </w:rPr>
-        <w:t>时候，才会根据具体的</w:t>
-      </w:r>
-      <w:r>
-        <w:rPr>
-          <w:rFonts w:hint="eastAsia"/>
-        </w:rPr>
-        <w:t>org</w:t>
-      </w:r>
-      <w:r>
-        <w:rPr>
-          <w:rFonts w:hint="eastAsia"/>
-        </w:rPr>
-        <w:t>的环境，添加真正的角色，操作和业务流。</w:t>
-      </w:r>
-    </w:p>
-    <w:p>
-      <w:pPr>
-        <w:rPr>
-          <w:rFonts w:hint="eastAsia"/>
-        </w:rPr>
-      </w:pPr>
-    </w:p>
-    <w:p>
-      <w:pPr>
-        <w:rPr>
-          <w:rFonts w:hint="eastAsia"/>
-        </w:rPr>
-      </w:pPr>
       <w:r>
         <w:rPr>
           <w:rFonts w:hint="eastAsia"/>
@@ -2013,9 +1637,6 @@
           <w:ilvl w:val="0"/>
           <w:numId w:val="3"/>
         </w:numPr>
-        <w:rPr>
-          <w:rFonts w:hint="eastAsia"/>
-        </w:rPr>
       </w:pPr>
       <w:r>
         <w:rPr>
@@ -2031,9 +1652,6 @@
           <w:ilvl w:val="0"/>
           <w:numId w:val="3"/>
         </w:numPr>
-        <w:rPr>
-          <w:rFonts w:hint="eastAsia"/>
-        </w:rPr>
       </w:pPr>
       <w:r>
         <w:rPr>
@@ -2073,9 +1691,6 @@
           <w:ilvl w:val="0"/>
           <w:numId w:val="3"/>
         </w:numPr>
-        <w:rPr>
-          <w:rFonts w:hint="eastAsia"/>
-        </w:rPr>
       </w:pPr>
       <w:r>
         <w:rPr>
@@ -2115,9 +1730,6 @@
           <w:ilvl w:val="0"/>
           <w:numId w:val="3"/>
         </w:numPr>
-        <w:rPr>
-          <w:rFonts w:hint="eastAsia"/>
-        </w:rPr>
       </w:pPr>
       <w:r>
         <w:rPr>
@@ -2156,27 +1768,13 @@
         <w:t>从而成为业务流中的一部分，实际上，业务流程本质上就是一系列操作完成的一项任务。</w:t>
       </w:r>
     </w:p>
+    <w:p/>
     <w:p>
       <w:pPr>
-        <w:rPr>
-          <w:rFonts w:hint="eastAsia"/>
-        </w:rPr>
+        <w:ind w:left="360"/>
       </w:pPr>
     </w:p>
     <w:p>
-      <w:pPr>
-        <w:ind w:left="360"/>
-        <w:rPr>
-          <w:rFonts w:hint="eastAsia"/>
-        </w:rPr>
-      </w:pPr>
-    </w:p>
-    <w:p>
-      <w:pPr>
-        <w:rPr>
-          <w:rFonts w:hint="eastAsia"/>
-        </w:rPr>
-      </w:pPr>
       <w:r>
         <w:rPr>
           <w:rFonts w:hint="eastAsia"/>
@@ -2185,7 +1783,7 @@
         <mc:AlternateContent>
           <mc:Choice Requires="wpg">
             <w:drawing>
-              <wp:anchor distT="0" distB="0" distL="114300" distR="114300" simplePos="0" relativeHeight="251685888" behindDoc="0" locked="0" layoutInCell="1" allowOverlap="1" wp14:anchorId="5276D3B6" wp14:editId="2EBAE832">
+              <wp:anchor distT="0" distB="0" distL="114300" distR="114300" simplePos="0" relativeHeight="251684864" behindDoc="0" locked="0" layoutInCell="1" allowOverlap="1" wp14:anchorId="5276D3B6" wp14:editId="34B79897">
                 <wp:simplePos x="0" y="0"/>
                 <wp:positionH relativeFrom="column">
                   <wp:posOffset>-67235</wp:posOffset>
@@ -2307,7 +1905,6 @@
                               <w:p>
                                 <w:pPr>
                                   <w:rPr>
-                                    <w:rFonts w:hint="eastAsia"/>
                                     <w:color w:val="000000" w:themeColor="text1"/>
                                     <w14:shadow w14:blurRad="38100" w14:dist="19050" w14:dir="2700000" w14:sx="100000" w14:sy="100000" w14:kx="0" w14:ky="0" w14:algn="tl">
                                       <w14:schemeClr w14:val="dk1">
@@ -2412,9 +2009,6 @@
                               <w:p>
                                 <w:pPr>
                                   <w:jc w:val="center"/>
-                                  <w:rPr>
-                                    <w:rFonts w:hint="eastAsia"/>
-                                  </w:rPr>
                                 </w:pPr>
                                 <w:r>
                                   <w:t>R</w:t>
@@ -2466,9 +2060,6 @@
                               <w:p>
                                 <w:pPr>
                                   <w:jc w:val="center"/>
-                                  <w:rPr>
-                                    <w:rFonts w:hint="eastAsia"/>
-                                  </w:rPr>
                                 </w:pPr>
                                 <w:r>
                                   <w:t>operatio</w:t>
@@ -2523,16 +2114,15 @@
                               <w:p>
                                 <w:pPr>
                                   <w:jc w:val="center"/>
-                                  <w:rPr>
-                                    <w:rFonts w:hint="eastAsia"/>
-                                  </w:rPr>
                                 </w:pPr>
+                                <w:proofErr w:type="spellStart"/>
                                 <w:r>
                                   <w:rPr>
                                     <w:rFonts w:hint="eastAsia"/>
                                   </w:rPr>
                                   <w:t>workflowss</w:t>
                                 </w:r>
+                                <w:proofErr w:type="spellEnd"/>
                               </w:p>
                             </w:txbxContent>
                           </wps:txbx>
@@ -2639,9 +2229,6 @@
                             <w:p>
                               <w:pPr>
                                 <w:jc w:val="center"/>
-                                <w:rPr>
-                                  <w:rFonts w:hint="eastAsia"/>
-                                </w:rPr>
                               </w:pPr>
                               <w:r>
                                 <w:rPr>
@@ -2698,12 +2285,12 @@
           </mc:Choice>
           <mc:Fallback>
             <w:pict>
-              <v:group w14:anchorId="5276D3B6" id="Group_x0020_27" o:spid="_x0000_s1039" style="position:absolute;margin-left:-5.3pt;margin-top:16.45pt;width:450pt;height:146.8pt;z-index:251685888" coordsize="5715000,1864360" o:gfxdata="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">
-                <v:group id="Group_x0020_23" o:spid="_x0000_s1040" style="position:absolute;width:4115435;height:1864360" coordsize="4115435,1522058" o:gfxdata="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">
-                  <v:roundrect id="Rounded_x0020_Rectangle_x0020_16" o:spid="_x0000_s1041" style="position:absolute;top:147918;width:4115435;height:1374140;visibility:visible;mso-wrap-style:square;v-text-anchor:middle" arcsize="10923f" o:gfxdata="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" fillcolor="#5b9bd5 [3204]" strokecolor="#1f4d78 [1604]" strokeweight="1pt">
+              <v:group w14:anchorId="5276D3B6" id="Group 27" o:spid="_x0000_s1039" style="position:absolute;margin-left:-5.3pt;margin-top:16.45pt;width:450pt;height:146.8pt;z-index:251684864" coordsize="57150,18643" o:gfxdata="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">
+                <v:group id="Group 23" o:spid="_x0000_s1040" style="position:absolute;width:41154;height:18643" coordsize="41154,15220" o:gfxdata="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">
+                  <v:roundrect id="Rounded Rectangle 16" o:spid="_x0000_s1041" style="position:absolute;top:1479;width:41154;height:13741;visibility:visible;mso-wrap-style:square;v-text-anchor:middle" arcsize="10923f" o:gfxdata="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" fillcolor="#5b9bd5 [3204]" strokecolor="#1f4d78 [1604]" strokeweight="1pt">
                     <v:stroke joinstyle="miter"/>
                   </v:roundrect>
-                  <v:shape id="Text_x0020_Box_x0020_17" o:spid="_x0000_s1042" type="#_x0000_t202" style="position:absolute;left:1385047;width:1032238;height:304165;visibility:visible;mso-wrap-style:square;v-text-anchor:middle" o:gfxdata="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" fillcolor="#c3c3c3 [2166]" strokecolor="#a5a5a5 [3206]" strokeweight=".5pt">
+                  <v:shape id="Text Box 17" o:spid="_x0000_s1042" type="#_x0000_t202" style="position:absolute;left:13850;width:10322;height:3041;visibility:visible;mso-wrap-style:square;v-text-anchor:middle" o:gfxdata="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" fillcolor="#c3c3c3 [2166]" strokecolor="#a5a5a5 [3206]" strokeweight=".5pt">
                     <v:fill color2="#b6b6b6 [2614]" rotate="t" colors="0 #d2d2d2;.5 #c8c8c8;1 silver" focus="100%" type="gradient">
                       <o:fill v:ext="view" type="gradientUnscaled"/>
                     </v:fill>
@@ -2712,7 +2299,6 @@
                         <w:p>
                           <w:pPr>
                             <w:rPr>
-                              <w:rFonts w:hint="eastAsia"/>
                               <w:color w:val="000000" w:themeColor="text1"/>
                               <w14:shadow w14:blurRad="38100" w14:dist="19050" w14:dir="2700000" w14:sx="100000" w14:sy="100000" w14:kx="0" w14:ky="0" w14:algn="tl">
                                 <w14:schemeClr w14:val="dk1">
@@ -2780,16 +2366,13 @@
                       </w:txbxContent>
                     </v:textbox>
                   </v:shape>
-                  <v:oval id="Oval_x0020_19" o:spid="_x0000_s1043" style="position:absolute;left:134470;top:605118;width:915035;height:457200;visibility:visible;mso-wrap-style:square;v-text-anchor:middle" o:gfxdata="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" fillcolor="#ed7d31 [3205]" strokecolor="white [3201]" strokeweight="1.5pt">
+                  <v:oval id="Oval 19" o:spid="_x0000_s1043" style="position:absolute;left:1344;top:6051;width:9151;height:4572;visibility:visible;mso-wrap-style:square;v-text-anchor:middle" o:gfxdata="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" fillcolor="#ed7d31 [3205]" strokecolor="white [3201]" strokeweight="1.5pt">
                     <v:stroke joinstyle="miter"/>
                     <v:textbox>
                       <w:txbxContent>
                         <w:p>
                           <w:pPr>
                             <w:jc w:val="center"/>
-                            <w:rPr>
-                              <w:rFonts w:hint="eastAsia"/>
-                            </w:rPr>
                           </w:pPr>
                           <w:r>
                             <w:t>R</w:t>
@@ -2804,7 +2387,7 @@
                       </w:txbxContent>
                     </v:textbox>
                   </v:oval>
-                  <v:oval id="Oval_x0020_20" o:spid="_x0000_s1044" style="position:absolute;left:1344706;top:605118;width:1244600;height:457200;visibility:visible;mso-wrap-style:square;v-text-anchor:middle" o:gfxdata="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" fillcolor="#f3a875 [2165]" strokecolor="#ed7d31 [3205]" strokeweight=".5pt">
+                  <v:oval id="Oval 20" o:spid="_x0000_s1044" style="position:absolute;left:13447;top:6051;width:12446;height:4572;visibility:visible;mso-wrap-style:square;v-text-anchor:middle" o:gfxdata="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" fillcolor="#f3a875 [2165]" strokecolor="#ed7d31 [3205]" strokeweight=".5pt">
                     <v:fill color2="#f09558 [2613]" rotate="t" colors="0 #f7bda4;.5 #f5b195;1 #f8a581" focus="100%" type="gradient">
                       <o:fill v:ext="view" type="gradientUnscaled"/>
                     </v:fill>
@@ -2814,9 +2397,6 @@
                         <w:p>
                           <w:pPr>
                             <w:jc w:val="center"/>
-                            <w:rPr>
-                              <w:rFonts w:hint="eastAsia"/>
-                            </w:rPr>
                           </w:pPr>
                           <w:r>
                             <w:t>operatio</w:t>
@@ -2834,7 +2414,7 @@
                       </w:txbxContent>
                     </v:textbox>
                   </v:oval>
-                  <v:oval id="Oval_x0020_21" o:spid="_x0000_s1045" style="position:absolute;left:2823882;top:605118;width:1244029;height:457200;visibility:visible;mso-wrap-style:square;v-text-anchor:middle" o:gfxdata="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" fillcolor="#f3a875 [2165]" strokecolor="#ed7d31 [3205]" strokeweight=".5pt">
+                  <v:oval id="Oval 21" o:spid="_x0000_s1045" style="position:absolute;left:28238;top:6051;width:12441;height:4572;visibility:visible;mso-wrap-style:square;v-text-anchor:middle" o:gfxdata="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" fillcolor="#f3a875 [2165]" strokecolor="#ed7d31 [3205]" strokeweight=".5pt">
                     <v:fill color2="#f09558 [2613]" rotate="t" colors="0 #f7bda4;.5 #f5b195;1 #f8a581" focus="100%" type="gradient">
                       <o:fill v:ext="view" type="gradientUnscaled"/>
                     </v:fill>
@@ -2844,37 +2424,33 @@
                         <w:p>
                           <w:pPr>
                             <w:jc w:val="center"/>
-                            <w:rPr>
-                              <w:rFonts w:hint="eastAsia"/>
-                            </w:rPr>
                           </w:pPr>
+                          <w:proofErr w:type="spellStart"/>
                           <w:r>
                             <w:rPr>
                               <w:rFonts w:hint="eastAsia"/>
                             </w:rPr>
                             <w:t>workflowss</w:t>
                           </w:r>
+                          <w:proofErr w:type="spellEnd"/>
                         </w:p>
                       </w:txbxContent>
                     </v:textbox>
                   </v:oval>
-                  <v:shape id="Straight_x0020_Arrow_x0020_Connector_x0020_22" o:spid="_x0000_s1046" type="#_x0000_t32" style="position:absolute;left:1048870;top:833718;width:345253;height:45719;flip:y;visibility:visible;mso-wrap-style:square" o:connectortype="straight" o:gfxdata="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" strokecolor="black [3200]" strokeweight="1.5pt">
+                  <v:shape id="Straight Arrow Connector 22" o:spid="_x0000_s1046" type="#_x0000_t32" style="position:absolute;left:10488;top:8337;width:3453;height:457;flip:y;visibility:visible;mso-wrap-style:square" o:connectortype="straight" o:gfxdata="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" strokecolor="black [3200]" strokeweight="1.5pt">
                     <v:stroke endarrow="block" joinstyle="miter"/>
                   </v:shape>
                 </v:group>
-                <v:shape id="Straight_x0020_Arrow_x0020_Connector_x0020_24" o:spid="_x0000_s1047" type="#_x0000_t32" style="position:absolute;left:2514600;top:1075765;width:342900;height:0;visibility:visible;mso-wrap-style:square" o:connectortype="straight" o:gfxdata="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" strokecolor="black [3200]" strokeweight="1.5pt">
+                <v:shape id="Straight Arrow Connector 24" o:spid="_x0000_s1047" type="#_x0000_t32" style="position:absolute;left:25146;top:10757;width:3429;height:0;visibility:visible;mso-wrap-style:square" o:connectortype="straight" o:gfxdata="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" strokecolor="black [3200]" strokeweight="1.5pt">
                   <v:stroke endarrow="block" joinstyle="miter"/>
                 </v:shape>
-                <v:oval id="Oval_x0020_25" o:spid="_x0000_s1048" style="position:absolute;left:4800600;top:605118;width:914400;height:914400;visibility:visible;mso-wrap-style:square;v-text-anchor:middle" o:gfxdata="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" fillcolor="#5b9bd5 [3204]" strokecolor="#1f4d78 [1604]" strokeweight="1pt">
+                <v:oval id="Oval 25" o:spid="_x0000_s1048" style="position:absolute;left:48006;top:6051;width:9144;height:9144;visibility:visible;mso-wrap-style:square;v-text-anchor:middle" o:gfxdata="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" fillcolor="#5b9bd5 [3204]" strokecolor="#1f4d78 [1604]" strokeweight="1pt">
                   <v:stroke joinstyle="miter"/>
                   <v:textbox>
                     <w:txbxContent>
                       <w:p>
                         <w:pPr>
                           <w:jc w:val="center"/>
-                          <w:rPr>
-                            <w:rFonts w:hint="eastAsia"/>
-                          </w:rPr>
                         </w:pPr>
                         <w:r>
                           <w:rPr>
@@ -2886,7 +2462,7 @@
                     </w:txbxContent>
                   </v:textbox>
                 </v:oval>
-                <v:shape id="Straight_x0020_Arrow_x0020_Connector_x0020_26" o:spid="_x0000_s1049" type="#_x0000_t32" style="position:absolute;left:4114800;top:1075765;width:685800;height:0;visibility:visible;mso-wrap-style:square" o:connectortype="straight" o:gfxdata="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" strokecolor="#5b9bd5 [3204]" strokeweight=".5pt">
+                <v:shape id="Straight Arrow Connector 26" o:spid="_x0000_s1049" type="#_x0000_t32" style="position:absolute;left:41148;top:10757;width:6858;height:0;visibility:visible;mso-wrap-style:square" o:connectortype="straight" o:gfxdata="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" strokecolor="#5b9bd5 [3204]" strokeweight=".5pt">
                   <v:stroke endarrow="block" joinstyle="miter"/>
                 </v:shape>
                 <w10:wrap type="through"/>
@@ -2896,68 +2472,17 @@
         </mc:AlternateContent>
       </w:r>
     </w:p>
-    <w:p>
-      <w:pPr>
-        <w:rPr>
-          <w:rFonts w:hint="eastAsia"/>
-        </w:rPr>
-      </w:pPr>
-    </w:p>
-    <w:p>
-      <w:pPr>
-        <w:rPr>
-          <w:rFonts w:hint="eastAsia"/>
-        </w:rPr>
-      </w:pPr>
-    </w:p>
-    <w:p>
-      <w:pPr>
-        <w:rPr>
-          <w:rFonts w:hint="eastAsia"/>
-        </w:rPr>
-      </w:pPr>
-    </w:p>
-    <w:p>
-      <w:pPr>
-        <w:rPr>
-          <w:rFonts w:hint="eastAsia"/>
-        </w:rPr>
-      </w:pPr>
-    </w:p>
-    <w:p>
-      <w:pPr>
-        <w:rPr>
-          <w:rFonts w:hint="eastAsia"/>
-        </w:rPr>
-      </w:pPr>
-    </w:p>
-    <w:p>
-      <w:pPr>
-        <w:rPr>
-          <w:rFonts w:hint="eastAsia"/>
-        </w:rPr>
-      </w:pPr>
-    </w:p>
-    <w:p>
-      <w:pPr>
-        <w:rPr>
-          <w:rFonts w:hint="eastAsia"/>
-        </w:rPr>
-      </w:pPr>
-    </w:p>
-    <w:p>
-      <w:pPr>
-        <w:rPr>
-          <w:rFonts w:hint="eastAsia"/>
-        </w:rPr>
-      </w:pPr>
-    </w:p>
+    <w:p/>
+    <w:p/>
+    <w:p/>
+    <w:p/>
+    <w:p/>
+    <w:p/>
+    <w:p/>
+    <w:p/>
     <w:p>
       <w:pPr>
         <w:pStyle w:val="Heading1"/>
-        <w:rPr>
-          <w:rFonts w:hint="eastAsia"/>
-        </w:rPr>
       </w:pPr>
       <w:r>
         <w:rPr>
@@ -2966,64 +2491,50 @@
         <w:t>业务流程的实现模型</w:t>
       </w:r>
     </w:p>
+    <w:p/>
     <w:p>
-      <w:pPr>
-        <w:rPr>
-          <w:rFonts w:hint="eastAsia"/>
-        </w:rPr>
-      </w:pPr>
-    </w:p>
-    <w:p>
-      <w:pPr>
-        <w:rPr>
-          <w:rFonts w:hint="eastAsia"/>
-        </w:rPr>
-      </w:pPr>
-      <w:r>
-        <w:rPr>
-          <w:rFonts w:hint="eastAsia"/>
+      <w:r>
+        <w:rPr>
           <w:noProof/>
         </w:rPr>
         <mc:AlternateContent>
           <mc:Choice Requires="wpg">
             <w:drawing>
-              <wp:anchor distT="0" distB="0" distL="114300" distR="114300" simplePos="0" relativeHeight="251710464" behindDoc="0" locked="0" layoutInCell="1" allowOverlap="1" wp14:anchorId="205E6B75" wp14:editId="37DF694D">
+              <wp:anchor distT="0" distB="0" distL="114300" distR="114300" simplePos="0" relativeHeight="251710464" behindDoc="0" locked="0" layoutInCell="1" allowOverlap="1" wp14:anchorId="1D7E2522" wp14:editId="6E91F211">
                 <wp:simplePos x="0" y="0"/>
                 <wp:positionH relativeFrom="column">
-                  <wp:posOffset>510988</wp:posOffset>
+                  <wp:posOffset>50104</wp:posOffset>
                 </wp:positionH>
                 <wp:positionV relativeFrom="paragraph">
                   <wp:posOffset>67310</wp:posOffset>
                 </wp:positionV>
-                <wp:extent cx="4520827" cy="1959087"/>
-                <wp:effectExtent l="0" t="0" r="26035" b="22225"/>
+                <wp:extent cx="5143500" cy="2749715"/>
+                <wp:effectExtent l="0" t="12700" r="12700" b="19050"/>
                 <wp:wrapThrough wrapText="bothSides">
                   <wp:wrapPolygon edited="0">
-                    <wp:start x="7767" y="0"/>
-                    <wp:lineTo x="7767" y="3921"/>
-                    <wp:lineTo x="8131" y="4481"/>
-                    <wp:lineTo x="10802" y="4481"/>
-                    <wp:lineTo x="1214" y="7282"/>
-                    <wp:lineTo x="0" y="7842"/>
-                    <wp:lineTo x="0" y="13443"/>
-                    <wp:lineTo x="5583" y="13443"/>
-                    <wp:lineTo x="3277" y="17364"/>
-                    <wp:lineTo x="3034" y="18204"/>
-                    <wp:lineTo x="3034" y="21565"/>
-                    <wp:lineTo x="18205" y="21565"/>
-                    <wp:lineTo x="18326" y="17924"/>
-                    <wp:lineTo x="20753" y="13443"/>
-                    <wp:lineTo x="21603" y="12603"/>
-                    <wp:lineTo x="21603" y="8122"/>
-                    <wp:lineTo x="18690" y="7002"/>
-                    <wp:lineTo x="10802" y="4481"/>
-                    <wp:lineTo x="12015" y="4481"/>
-                    <wp:lineTo x="12379" y="3081"/>
-                    <wp:lineTo x="12258" y="0"/>
-                    <wp:lineTo x="7767" y="0"/>
+                    <wp:start x="8800" y="-100"/>
+                    <wp:lineTo x="1653" y="798"/>
+                    <wp:lineTo x="693" y="998"/>
+                    <wp:lineTo x="533" y="1596"/>
+                    <wp:lineTo x="0" y="2893"/>
+                    <wp:lineTo x="0" y="19255"/>
+                    <wp:lineTo x="320" y="20652"/>
+                    <wp:lineTo x="373" y="20752"/>
+                    <wp:lineTo x="1280" y="21650"/>
+                    <wp:lineTo x="1333" y="21650"/>
+                    <wp:lineTo x="20267" y="21650"/>
+                    <wp:lineTo x="20373" y="21650"/>
+                    <wp:lineTo x="21227" y="20752"/>
+                    <wp:lineTo x="21280" y="20652"/>
+                    <wp:lineTo x="21600" y="19255"/>
+                    <wp:lineTo x="21600" y="2893"/>
+                    <wp:lineTo x="21067" y="1596"/>
+                    <wp:lineTo x="21013" y="998"/>
+                    <wp:lineTo x="12587" y="-100"/>
+                    <wp:lineTo x="8800" y="-100"/>
                   </wp:wrapPolygon>
                 </wp:wrapThrough>
-                <wp:docPr id="45" name="Group 45"/>
+                <wp:docPr id="2" name="Group 2"/>
                 <wp:cNvGraphicFramePr/>
                 <a:graphic xmlns:a="http://schemas.openxmlformats.org/drawingml/2006/main">
                   <a:graphicData uri="http://schemas.microsoft.com/office/word/2010/wordprocessingGroup">
@@ -3032,106 +2543,39 @@
                       <wpg:grpSpPr>
                         <a:xfrm>
                           <a:off x="0" y="0"/>
-                          <a:ext cx="4520827" cy="1959087"/>
+                          <a:ext cx="5143500" cy="2749715"/>
                           <a:chOff x="0" y="0"/>
-                          <a:chExt cx="4520827" cy="1959087"/>
+                          <a:chExt cx="5143500" cy="2749715"/>
                         </a:xfrm>
                       </wpg:grpSpPr>
                       <wps:wsp>
-                        <wps:cNvPr id="29" name="Text Box 29"/>
-                        <wps:cNvSpPr txBox="1"/>
+                        <wps:cNvPr id="28" name="Rounded Rectangle 28"/>
+                        <wps:cNvSpPr/>
                         <wps:spPr>
                           <a:xfrm>
-                            <a:off x="1667436" y="0"/>
-                            <a:ext cx="844550" cy="345440"/>
+                            <a:off x="0" y="125260"/>
+                            <a:ext cx="5143500" cy="2624455"/>
                           </a:xfrm>
-                          <a:prstGeom prst="rect">
+                          <a:prstGeom prst="roundRect">
                             <a:avLst/>
                           </a:prstGeom>
-                          <a:ln/>
                         </wps:spPr>
                         <wps:style>
-                          <a:lnRef idx="3">
-                            <a:schemeClr val="lt1"/>
+                          <a:lnRef idx="2">
+                            <a:schemeClr val="accent1">
+                              <a:shade val="50000"/>
+                            </a:schemeClr>
                           </a:lnRef>
                           <a:fillRef idx="1">
-                            <a:schemeClr val="accent2"/>
+                            <a:schemeClr val="accent1"/>
                           </a:fillRef>
-                          <a:effectRef idx="1">
-                            <a:schemeClr val="accent2"/>
+                          <a:effectRef idx="0">
+                            <a:schemeClr val="accent1"/>
                           </a:effectRef>
                           <a:fontRef idx="minor">
                             <a:schemeClr val="lt1"/>
                           </a:fontRef>
                         </wps:style>
-                        <wps:txbx>
-                          <w:txbxContent>
-                            <w:p>
-                              <w:pPr>
-                                <w:rPr>
-                                  <w:rFonts w:hint="eastAsia"/>
-                                </w:rPr>
-                              </w:pPr>
-                              <w:r>
-                                <w:rPr>
-                                  <w:rFonts w:hint="eastAsia"/>
-                                </w:rPr>
-                                <w:t>workflows</w:t>
-                              </w:r>
-                            </w:p>
-                          </w:txbxContent>
-                        </wps:txbx>
-                        <wps:bodyPr rot="0" spcFirstLastPara="0" vertOverflow="overflow" horzOverflow="overflow" vert="horz" wrap="none" lIns="91440" tIns="45720" rIns="91440" bIns="45720" numCol="1" spcCol="0" rtlCol="0" fromWordArt="0" anchor="t" anchorCtr="0" forceAA="0" compatLnSpc="1">
-                          <a:prstTxWarp prst="textNoShape">
-                            <a:avLst/>
-                          </a:prstTxWarp>
-                          <a:noAutofit/>
-                        </wps:bodyPr>
-                      </wps:wsp>
-                      <wps:wsp>
-                        <wps:cNvPr id="30" name="Oval 30"/>
-                        <wps:cNvSpPr/>
-                        <wps:spPr>
-                          <a:xfrm>
-                            <a:off x="0" y="685800"/>
-                            <a:ext cx="686435" cy="515620"/>
-                          </a:xfrm>
-                          <a:prstGeom prst="ellipse">
-                            <a:avLst/>
-                          </a:prstGeom>
-                        </wps:spPr>
-                        <wps:style>
-                          <a:lnRef idx="2">
-                            <a:schemeClr val="accent6"/>
-                          </a:lnRef>
-                          <a:fillRef idx="1">
-                            <a:schemeClr val="lt1"/>
-                          </a:fillRef>
-                          <a:effectRef idx="0">
-                            <a:schemeClr val="accent6"/>
-                          </a:effectRef>
-                          <a:fontRef idx="minor">
-                            <a:schemeClr val="dk1"/>
-                          </a:fontRef>
-                        </wps:style>
-                        <wps:txbx>
-                          <w:txbxContent>
-                            <w:p>
-                              <w:pPr>
-                                <w:jc w:val="center"/>
-                                <w:rPr>
-                                  <w:rFonts w:hint="eastAsia"/>
-                                </w:rPr>
-                              </w:pPr>
-                              <w:r>
-                                <w:rPr>
-                                  <w:rFonts w:hint="eastAsia"/>
-                                </w:rPr>
-                                <w:t>start</w:t>
-                              </w:r>
-                            </w:p>
-                          </w:txbxContent>
-                        </wps:txbx>
                         <wps:bodyPr rot="0" spcFirstLastPara="0" vertOverflow="overflow" horzOverflow="overflow" vert="horz" wrap="square" lIns="91440" tIns="45720" rIns="91440" bIns="45720" numCol="1" spcCol="0" rtlCol="0" fromWordArt="0" anchor="ctr" anchorCtr="0" forceAA="0" compatLnSpc="1">
                           <a:prstTxWarp prst="textNoShape">
                             <a:avLst/>
@@ -3139,580 +2583,665 @@
                           <a:noAutofit/>
                         </wps:bodyPr>
                       </wps:wsp>
-                      <wps:wsp>
-                        <wps:cNvPr id="31" name="Oval 31"/>
-                        <wps:cNvSpPr/>
-                        <wps:spPr>
+                      <wpg:grpSp>
+                        <wpg:cNvPr id="45" name="Group 45"/>
+                        <wpg:cNvGrpSpPr/>
+                        <wpg:grpSpPr>
                           <a:xfrm>
-                            <a:off x="914400" y="685800"/>
-                            <a:ext cx="755650" cy="515620"/>
+                            <a:off x="463463" y="0"/>
+                            <a:ext cx="4520827" cy="1959087"/>
+                            <a:chOff x="0" y="0"/>
+                            <a:chExt cx="4520827" cy="1959087"/>
                           </a:xfrm>
-                          <a:prstGeom prst="ellipse">
-                            <a:avLst/>
-                          </a:prstGeom>
-                        </wps:spPr>
-                        <wps:style>
-                          <a:lnRef idx="1">
-                            <a:schemeClr val="accent4"/>
-                          </a:lnRef>
-                          <a:fillRef idx="2">
-                            <a:schemeClr val="accent4"/>
-                          </a:fillRef>
-                          <a:effectRef idx="1">
-                            <a:schemeClr val="accent4"/>
-                          </a:effectRef>
-                          <a:fontRef idx="minor">
-                            <a:schemeClr val="dk1"/>
-                          </a:fontRef>
-                        </wps:style>
-                        <wps:txbx>
-                          <w:txbxContent>
-                            <w:p>
-                              <w:pPr>
-                                <w:jc w:val="center"/>
-                                <w:rPr>
-                                  <w:rFonts w:hint="eastAsia"/>
-                                </w:rPr>
-                              </w:pPr>
-                              <w:r>
-                                <w:rPr>
-                                  <w:rFonts w:hint="eastAsia"/>
-                                </w:rPr>
-                                <w:t>work</w:t>
-                              </w:r>
-                            </w:p>
-                          </w:txbxContent>
-                        </wps:txbx>
-                        <wps:bodyPr rot="0" spcFirstLastPara="0" vertOverflow="overflow" horzOverflow="overflow" vert="horz" wrap="square" lIns="91440" tIns="45720" rIns="91440" bIns="45720" numCol="1" spcCol="0" rtlCol="0" fromWordArt="0" anchor="ctr" anchorCtr="0" forceAA="0" compatLnSpc="1">
-                          <a:prstTxWarp prst="textNoShape">
-                            <a:avLst/>
-                          </a:prstTxWarp>
-                          <a:noAutofit/>
-                        </wps:bodyPr>
-                      </wps:wsp>
-                      <wps:wsp>
-                        <wps:cNvPr id="32" name="Oval 32"/>
-                        <wps:cNvSpPr/>
-                        <wps:spPr>
-                          <a:xfrm>
-                            <a:off x="1828800" y="699247"/>
-                            <a:ext cx="755650" cy="515620"/>
-                          </a:xfrm>
-                          <a:prstGeom prst="ellipse">
-                            <a:avLst/>
-                          </a:prstGeom>
-                        </wps:spPr>
-                        <wps:style>
-                          <a:lnRef idx="1">
-                            <a:schemeClr val="accent4"/>
-                          </a:lnRef>
-                          <a:fillRef idx="2">
-                            <a:schemeClr val="accent4"/>
-                          </a:fillRef>
-                          <a:effectRef idx="1">
-                            <a:schemeClr val="accent4"/>
-                          </a:effectRef>
-                          <a:fontRef idx="minor">
-                            <a:schemeClr val="dk1"/>
-                          </a:fontRef>
-                        </wps:style>
-                        <wps:txbx>
-                          <w:txbxContent>
-                            <w:p>
-                              <w:pPr>
-                                <w:jc w:val="center"/>
-                                <w:rPr>
-                                  <w:rFonts w:hint="eastAsia"/>
-                                </w:rPr>
-                              </w:pPr>
-                              <w:r>
-                                <w:t>…</w:t>
-                              </w:r>
-                            </w:p>
-                          </w:txbxContent>
-                        </wps:txbx>
-                        <wps:bodyPr rot="0" spcFirstLastPara="0" vertOverflow="overflow" horzOverflow="overflow" vert="horz" wrap="square" lIns="91440" tIns="45720" rIns="91440" bIns="45720" numCol="1" spcCol="0" rtlCol="0" fromWordArt="0" anchor="ctr" anchorCtr="0" forceAA="0" compatLnSpc="1">
-                          <a:prstTxWarp prst="textNoShape">
-                            <a:avLst/>
-                          </a:prstTxWarp>
-                          <a:noAutofit/>
-                        </wps:bodyPr>
-                      </wps:wsp>
-                      <wps:wsp>
-                        <wps:cNvPr id="33" name="Oval 33"/>
-                        <wps:cNvSpPr/>
-                        <wps:spPr>
-                          <a:xfrm>
-                            <a:off x="2850777" y="699247"/>
-                            <a:ext cx="755650" cy="515620"/>
-                          </a:xfrm>
-                          <a:prstGeom prst="ellipse">
-                            <a:avLst/>
-                          </a:prstGeom>
-                        </wps:spPr>
-                        <wps:style>
-                          <a:lnRef idx="1">
-                            <a:schemeClr val="accent4"/>
-                          </a:lnRef>
-                          <a:fillRef idx="2">
-                            <a:schemeClr val="accent4"/>
-                          </a:fillRef>
-                          <a:effectRef idx="1">
-                            <a:schemeClr val="accent4"/>
-                          </a:effectRef>
-                          <a:fontRef idx="minor">
-                            <a:schemeClr val="dk1"/>
-                          </a:fontRef>
-                        </wps:style>
-                        <wps:txbx>
-                          <w:txbxContent>
-                            <w:p>
-                              <w:pPr>
-                                <w:jc w:val="center"/>
-                                <w:rPr>
-                                  <w:rFonts w:hint="eastAsia"/>
-                                </w:rPr>
-                              </w:pPr>
-                              <w:r>
-                                <w:rPr>
-                                  <w:rFonts w:hint="eastAsia"/>
-                                </w:rPr>
-                                <w:t>work</w:t>
-                              </w:r>
-                            </w:p>
-                          </w:txbxContent>
-                        </wps:txbx>
-                        <wps:bodyPr rot="0" spcFirstLastPara="0" vertOverflow="overflow" horzOverflow="overflow" vert="horz" wrap="square" lIns="91440" tIns="45720" rIns="91440" bIns="45720" numCol="1" spcCol="0" rtlCol="0" fromWordArt="0" anchor="ctr" anchorCtr="0" forceAA="0" compatLnSpc="1">
-                          <a:prstTxWarp prst="textNoShape">
-                            <a:avLst/>
-                          </a:prstTxWarp>
-                          <a:noAutofit/>
-                        </wps:bodyPr>
-                      </wps:wsp>
-                      <wps:wsp>
-                        <wps:cNvPr id="34" name="Oval 34"/>
-                        <wps:cNvSpPr/>
-                        <wps:spPr>
-                          <a:xfrm>
-                            <a:off x="3765177" y="699247"/>
-                            <a:ext cx="755650" cy="515620"/>
-                          </a:xfrm>
-                          <a:prstGeom prst="ellipse">
-                            <a:avLst/>
-                          </a:prstGeom>
-                        </wps:spPr>
-                        <wps:style>
-                          <a:lnRef idx="3">
-                            <a:schemeClr val="lt1"/>
-                          </a:lnRef>
-                          <a:fillRef idx="1">
-                            <a:schemeClr val="accent6"/>
-                          </a:fillRef>
-                          <a:effectRef idx="1">
-                            <a:schemeClr val="accent6"/>
-                          </a:effectRef>
-                          <a:fontRef idx="minor">
-                            <a:schemeClr val="lt1"/>
-                          </a:fontRef>
-                        </wps:style>
-                        <wps:txbx>
-                          <w:txbxContent>
-                            <w:p>
-                              <w:pPr>
-                                <w:jc w:val="center"/>
-                                <w:rPr>
-                                  <w:rFonts w:hint="eastAsia"/>
-                                </w:rPr>
-                              </w:pPr>
-                              <w:r>
-                                <w:rPr>
-                                  <w:rFonts w:hint="eastAsia"/>
-                                </w:rPr>
-                                <w:t>end</w:t>
-                              </w:r>
-                            </w:p>
-                          </w:txbxContent>
-                        </wps:txbx>
-                        <wps:bodyPr rot="0" spcFirstLastPara="0" vertOverflow="overflow" horzOverflow="overflow" vert="horz" wrap="square" lIns="91440" tIns="45720" rIns="91440" bIns="45720" numCol="1" spcCol="0" rtlCol="0" fromWordArt="0" anchor="ctr" anchorCtr="0" forceAA="0" compatLnSpc="1">
-                          <a:prstTxWarp prst="textNoShape">
-                            <a:avLst/>
-                          </a:prstTxWarp>
-                          <a:noAutofit/>
-                        </wps:bodyPr>
-                      </wps:wsp>
-                      <wps:wsp>
-                        <wps:cNvPr id="35" name="Rounded Rectangle 35"/>
-                        <wps:cNvSpPr/>
-                        <wps:spPr>
-                          <a:xfrm>
-                            <a:off x="685800" y="1600200"/>
-                            <a:ext cx="914400" cy="345440"/>
-                          </a:xfrm>
-                          <a:prstGeom prst="roundRect">
-                            <a:avLst/>
-                          </a:prstGeom>
-                        </wps:spPr>
-                        <wps:style>
-                          <a:lnRef idx="1">
-                            <a:schemeClr val="accent3"/>
-                          </a:lnRef>
-                          <a:fillRef idx="2">
-                            <a:schemeClr val="accent3"/>
-                          </a:fillRef>
-                          <a:effectRef idx="1">
-                            <a:schemeClr val="accent3"/>
-                          </a:effectRef>
-                          <a:fontRef idx="minor">
-                            <a:schemeClr val="dk1"/>
-                          </a:fontRef>
-                        </wps:style>
-                        <wps:txbx>
-                          <w:txbxContent>
-                            <w:p>
-                              <w:pPr>
-                                <w:jc w:val="center"/>
-                                <w:rPr>
-                                  <w:rFonts w:hint="eastAsia"/>
-                                </w:rPr>
-                              </w:pPr>
-                              <w:r>
-                                <w:rPr>
-                                  <w:rFonts w:hint="eastAsia"/>
-                                </w:rPr>
-                                <w:t>operation</w:t>
-                              </w:r>
-                            </w:p>
-                          </w:txbxContent>
-                        </wps:txbx>
-                        <wps:bodyPr rot="0" spcFirstLastPara="0" vertOverflow="overflow" horzOverflow="overflow" vert="horz" wrap="square" lIns="91440" tIns="45720" rIns="91440" bIns="45720" numCol="1" spcCol="0" rtlCol="0" fromWordArt="0" anchor="ctr" anchorCtr="0" forceAA="0" compatLnSpc="1">
-                          <a:prstTxWarp prst="textNoShape">
-                            <a:avLst/>
-                          </a:prstTxWarp>
-                          <a:noAutofit/>
-                        </wps:bodyPr>
-                      </wps:wsp>
-                      <wps:wsp>
-                        <wps:cNvPr id="36" name="Rounded Rectangle 36"/>
-                        <wps:cNvSpPr/>
-                        <wps:spPr>
-                          <a:xfrm>
-                            <a:off x="1707777" y="1613647"/>
-                            <a:ext cx="914400" cy="345440"/>
-                          </a:xfrm>
-                          <a:prstGeom prst="roundRect">
-                            <a:avLst/>
-                          </a:prstGeom>
-                        </wps:spPr>
-                        <wps:style>
-                          <a:lnRef idx="1">
-                            <a:schemeClr val="accent3"/>
-                          </a:lnRef>
-                          <a:fillRef idx="2">
-                            <a:schemeClr val="accent3"/>
-                          </a:fillRef>
-                          <a:effectRef idx="1">
-                            <a:schemeClr val="accent3"/>
-                          </a:effectRef>
-                          <a:fontRef idx="minor">
-                            <a:schemeClr val="dk1"/>
-                          </a:fontRef>
-                        </wps:style>
-                        <wps:txbx>
-                          <w:txbxContent>
-                            <w:p>
-                              <w:pPr>
-                                <w:jc w:val="center"/>
-                                <w:rPr>
-                                  <w:rFonts w:hint="eastAsia"/>
-                                </w:rPr>
-                              </w:pPr>
-                              <w:r>
-                                <w:t>…</w:t>
-                              </w:r>
-                              <w:r>
-                                <w:rPr>
-                                  <w:rFonts w:hint="eastAsia"/>
-                                </w:rPr>
-                                <w:t>.</w:t>
-                              </w:r>
-                            </w:p>
-                          </w:txbxContent>
-                        </wps:txbx>
-                        <wps:bodyPr rot="0" spcFirstLastPara="0" vertOverflow="overflow" horzOverflow="overflow" vert="horz" wrap="square" lIns="91440" tIns="45720" rIns="91440" bIns="45720" numCol="1" spcCol="0" rtlCol="0" fromWordArt="0" anchor="ctr" anchorCtr="0" forceAA="0" compatLnSpc="1">
-                          <a:prstTxWarp prst="textNoShape">
-                            <a:avLst/>
-                          </a:prstTxWarp>
-                          <a:noAutofit/>
-                        </wps:bodyPr>
-                      </wps:wsp>
-                      <wps:wsp>
-                        <wps:cNvPr id="37" name="Rounded Rectangle 37"/>
-                        <wps:cNvSpPr/>
-                        <wps:spPr>
-                          <a:xfrm>
-                            <a:off x="2850777" y="1600200"/>
-                            <a:ext cx="914400" cy="345440"/>
-                          </a:xfrm>
-                          <a:prstGeom prst="roundRect">
-                            <a:avLst/>
-                          </a:prstGeom>
-                        </wps:spPr>
-                        <wps:style>
-                          <a:lnRef idx="1">
-                            <a:schemeClr val="accent3"/>
-                          </a:lnRef>
-                          <a:fillRef idx="2">
-                            <a:schemeClr val="accent3"/>
-                          </a:fillRef>
-                          <a:effectRef idx="1">
-                            <a:schemeClr val="accent3"/>
-                          </a:effectRef>
-                          <a:fontRef idx="minor">
-                            <a:schemeClr val="dk1"/>
-                          </a:fontRef>
-                        </wps:style>
-                        <wps:txbx>
-                          <w:txbxContent>
-                            <w:p>
-                              <w:pPr>
-                                <w:jc w:val="center"/>
-                                <w:rPr>
-                                  <w:rFonts w:hint="eastAsia"/>
-                                </w:rPr>
-                              </w:pPr>
-                              <w:r>
-                                <w:rPr>
-                                  <w:rFonts w:hint="eastAsia"/>
-                                </w:rPr>
-                                <w:t>operation</w:t>
-                              </w:r>
-                            </w:p>
-                          </w:txbxContent>
-                        </wps:txbx>
-                        <wps:bodyPr rot="0" spcFirstLastPara="0" vertOverflow="overflow" horzOverflow="overflow" vert="horz" wrap="square" lIns="91440" tIns="45720" rIns="91440" bIns="45720" numCol="1" spcCol="0" rtlCol="0" fromWordArt="0" anchor="ctr" anchorCtr="0" forceAA="0" compatLnSpc="1">
-                          <a:prstTxWarp prst="textNoShape">
-                            <a:avLst/>
-                          </a:prstTxWarp>
-                          <a:noAutofit/>
-                        </wps:bodyPr>
-                      </wps:wsp>
-                      <wps:wsp>
-                        <wps:cNvPr id="38" name="Curved Connector 38"/>
-                        <wps:cNvCnPr/>
-                        <wps:spPr>
-                          <a:xfrm flipV="1">
-                            <a:off x="1143000" y="1143000"/>
-                            <a:ext cx="114300" cy="571500"/>
-                          </a:xfrm>
-                          <a:prstGeom prst="curvedConnector3">
-                            <a:avLst/>
-                          </a:prstGeom>
-                          <a:ln>
-                            <a:tailEnd type="triangle"/>
-                          </a:ln>
-                        </wps:spPr>
-                        <wps:style>
-                          <a:lnRef idx="3">
-                            <a:schemeClr val="dk1"/>
-                          </a:lnRef>
-                          <a:fillRef idx="0">
-                            <a:schemeClr val="dk1"/>
-                          </a:fillRef>
-                          <a:effectRef idx="2">
-                            <a:schemeClr val="dk1"/>
-                          </a:effectRef>
-                          <a:fontRef idx="minor">
-                            <a:schemeClr val="tx1"/>
-                          </a:fontRef>
-                        </wps:style>
-                        <wps:bodyPr/>
-                      </wps:wsp>
-                      <wps:wsp>
-                        <wps:cNvPr id="39" name="Curved Connector 39"/>
-                        <wps:cNvCnPr/>
-                        <wps:spPr>
-                          <a:xfrm flipH="1" flipV="1">
-                            <a:off x="2178424" y="1143000"/>
-                            <a:ext cx="114300" cy="571500"/>
-                          </a:xfrm>
-                          <a:prstGeom prst="curvedConnector3">
-                            <a:avLst/>
-                          </a:prstGeom>
-                          <a:ln>
-                            <a:tailEnd type="triangle"/>
-                          </a:ln>
-                        </wps:spPr>
-                        <wps:style>
-                          <a:lnRef idx="3">
-                            <a:schemeClr val="dk1"/>
-                          </a:lnRef>
-                          <a:fillRef idx="0">
-                            <a:schemeClr val="dk1"/>
-                          </a:fillRef>
-                          <a:effectRef idx="2">
-                            <a:schemeClr val="dk1"/>
-                          </a:effectRef>
-                          <a:fontRef idx="minor">
-                            <a:schemeClr val="tx1"/>
-                          </a:fontRef>
-                        </wps:style>
-                        <wps:bodyPr/>
-                      </wps:wsp>
-                      <wps:wsp>
-                        <wps:cNvPr id="40" name="Curved Connector 40"/>
-                        <wps:cNvCnPr/>
-                        <wps:spPr>
-                          <a:xfrm flipH="1" flipV="1">
-                            <a:off x="3200400" y="1143000"/>
-                            <a:ext cx="114300" cy="571500"/>
-                          </a:xfrm>
-                          <a:prstGeom prst="curvedConnector3">
-                            <a:avLst/>
-                          </a:prstGeom>
-                          <a:ln>
-                            <a:tailEnd type="triangle"/>
-                          </a:ln>
-                        </wps:spPr>
-                        <wps:style>
-                          <a:lnRef idx="3">
-                            <a:schemeClr val="dk1"/>
-                          </a:lnRef>
-                          <a:fillRef idx="0">
-                            <a:schemeClr val="dk1"/>
-                          </a:fillRef>
-                          <a:effectRef idx="2">
-                            <a:schemeClr val="dk1"/>
-                          </a:effectRef>
-                          <a:fontRef idx="minor">
-                            <a:schemeClr val="tx1"/>
-                          </a:fontRef>
-                        </wps:style>
-                        <wps:bodyPr/>
-                      </wps:wsp>
-                      <wps:wsp>
-                        <wps:cNvPr id="41" name="Straight Arrow Connector 41"/>
-                        <wps:cNvCnPr/>
-                        <wps:spPr>
-                          <a:xfrm>
-                            <a:off x="685800" y="927847"/>
-                            <a:ext cx="228600" cy="0"/>
-                          </a:xfrm>
-                          <a:prstGeom prst="straightConnector1">
-                            <a:avLst/>
-                          </a:prstGeom>
-                          <a:ln>
-                            <a:tailEnd type="triangle"/>
-                          </a:ln>
-                        </wps:spPr>
-                        <wps:style>
-                          <a:lnRef idx="3">
-                            <a:schemeClr val="accent2"/>
-                          </a:lnRef>
-                          <a:fillRef idx="0">
-                            <a:schemeClr val="accent2"/>
-                          </a:fillRef>
-                          <a:effectRef idx="2">
-                            <a:schemeClr val="accent2"/>
-                          </a:effectRef>
-                          <a:fontRef idx="minor">
-                            <a:schemeClr val="tx1"/>
-                          </a:fontRef>
-                        </wps:style>
-                        <wps:bodyPr/>
-                      </wps:wsp>
-                      <wps:wsp>
-                        <wps:cNvPr id="42" name="Straight Arrow Connector 42"/>
-                        <wps:cNvCnPr/>
-                        <wps:spPr>
-                          <a:xfrm flipV="1">
-                            <a:off x="1600200" y="874059"/>
-                            <a:ext cx="226247" cy="45719"/>
-                          </a:xfrm>
-                          <a:prstGeom prst="straightConnector1">
-                            <a:avLst/>
-                          </a:prstGeom>
-                          <a:ln>
-                            <a:tailEnd type="triangle"/>
-                          </a:ln>
-                        </wps:spPr>
-                        <wps:style>
-                          <a:lnRef idx="3">
-                            <a:schemeClr val="accent2"/>
-                          </a:lnRef>
-                          <a:fillRef idx="0">
-                            <a:schemeClr val="accent2"/>
-                          </a:fillRef>
-                          <a:effectRef idx="2">
-                            <a:schemeClr val="accent2"/>
-                          </a:effectRef>
-                          <a:fontRef idx="minor">
-                            <a:schemeClr val="tx1"/>
-                          </a:fontRef>
-                        </wps:style>
-                        <wps:bodyPr/>
-                      </wps:wsp>
-                      <wps:wsp>
-                        <wps:cNvPr id="43" name="Straight Arrow Connector 43"/>
-                        <wps:cNvCnPr/>
-                        <wps:spPr>
-                          <a:xfrm>
-                            <a:off x="2514600" y="927847"/>
-                            <a:ext cx="342900" cy="0"/>
-                          </a:xfrm>
-                          <a:prstGeom prst="straightConnector1">
-                            <a:avLst/>
-                          </a:prstGeom>
-                          <a:ln>
-                            <a:tailEnd type="triangle"/>
-                          </a:ln>
-                        </wps:spPr>
-                        <wps:style>
-                          <a:lnRef idx="3">
-                            <a:schemeClr val="accent2"/>
-                          </a:lnRef>
-                          <a:fillRef idx="0">
-                            <a:schemeClr val="accent2"/>
-                          </a:fillRef>
-                          <a:effectRef idx="2">
-                            <a:schemeClr val="accent2"/>
-                          </a:effectRef>
-                          <a:fontRef idx="minor">
-                            <a:schemeClr val="tx1"/>
-                          </a:fontRef>
-                        </wps:style>
-                        <wps:bodyPr/>
-                      </wps:wsp>
-                      <wps:wsp>
-                        <wps:cNvPr id="44" name="Straight Arrow Connector 44"/>
-                        <wps:cNvCnPr/>
-                        <wps:spPr>
-                          <a:xfrm>
-                            <a:off x="3536577" y="927847"/>
-                            <a:ext cx="342900" cy="0"/>
-                          </a:xfrm>
-                          <a:prstGeom prst="straightConnector1">
-                            <a:avLst/>
-                          </a:prstGeom>
-                          <a:ln>
-                            <a:tailEnd type="triangle"/>
-                          </a:ln>
-                        </wps:spPr>
-                        <wps:style>
-                          <a:lnRef idx="3">
-                            <a:schemeClr val="accent2"/>
-                          </a:lnRef>
-                          <a:fillRef idx="0">
-                            <a:schemeClr val="accent2"/>
-                          </a:fillRef>
-                          <a:effectRef idx="2">
-                            <a:schemeClr val="accent2"/>
-                          </a:effectRef>
-                          <a:fontRef idx="minor">
-                            <a:schemeClr val="tx1"/>
-                          </a:fontRef>
-                        </wps:style>
-                        <wps:bodyPr/>
-                      </wps:wsp>
+                        </wpg:grpSpPr>
+                        <wps:wsp>
+                          <wps:cNvPr id="29" name="Text Box 29"/>
+                          <wps:cNvSpPr txBox="1"/>
+                          <wps:spPr>
+                            <a:xfrm>
+                              <a:off x="1667436" y="0"/>
+                              <a:ext cx="844550" cy="345440"/>
+                            </a:xfrm>
+                            <a:prstGeom prst="rect">
+                              <a:avLst/>
+                            </a:prstGeom>
+                            <a:ln/>
+                          </wps:spPr>
+                          <wps:style>
+                            <a:lnRef idx="3">
+                              <a:schemeClr val="lt1"/>
+                            </a:lnRef>
+                            <a:fillRef idx="1">
+                              <a:schemeClr val="accent2"/>
+                            </a:fillRef>
+                            <a:effectRef idx="1">
+                              <a:schemeClr val="accent2"/>
+                            </a:effectRef>
+                            <a:fontRef idx="minor">
+                              <a:schemeClr val="lt1"/>
+                            </a:fontRef>
+                          </wps:style>
+                          <wps:txbx>
+                            <w:txbxContent>
+                              <w:p>
+                                <w:r>
+                                  <w:rPr>
+                                    <w:rFonts w:hint="eastAsia"/>
+                                  </w:rPr>
+                                  <w:t>workflows</w:t>
+                                </w:r>
+                              </w:p>
+                            </w:txbxContent>
+                          </wps:txbx>
+                          <wps:bodyPr rot="0" spcFirstLastPara="0" vertOverflow="overflow" horzOverflow="overflow" vert="horz" wrap="none" lIns="91440" tIns="45720" rIns="91440" bIns="45720" numCol="1" spcCol="0" rtlCol="0" fromWordArt="0" anchor="t" anchorCtr="0" forceAA="0" compatLnSpc="1">
+                            <a:prstTxWarp prst="textNoShape">
+                              <a:avLst/>
+                            </a:prstTxWarp>
+                            <a:noAutofit/>
+                          </wps:bodyPr>
+                        </wps:wsp>
+                        <wps:wsp>
+                          <wps:cNvPr id="30" name="Oval 30"/>
+                          <wps:cNvSpPr/>
+                          <wps:spPr>
+                            <a:xfrm>
+                              <a:off x="0" y="685800"/>
+                              <a:ext cx="686435" cy="515620"/>
+                            </a:xfrm>
+                            <a:prstGeom prst="ellipse">
+                              <a:avLst/>
+                            </a:prstGeom>
+                          </wps:spPr>
+                          <wps:style>
+                            <a:lnRef idx="2">
+                              <a:schemeClr val="accent6"/>
+                            </a:lnRef>
+                            <a:fillRef idx="1">
+                              <a:schemeClr val="lt1"/>
+                            </a:fillRef>
+                            <a:effectRef idx="0">
+                              <a:schemeClr val="accent6"/>
+                            </a:effectRef>
+                            <a:fontRef idx="minor">
+                              <a:schemeClr val="dk1"/>
+                            </a:fontRef>
+                          </wps:style>
+                          <wps:txbx>
+                            <w:txbxContent>
+                              <w:p>
+                                <w:pPr>
+                                  <w:jc w:val="center"/>
+                                </w:pPr>
+                                <w:r>
+                                  <w:rPr>
+                                    <w:rFonts w:hint="eastAsia"/>
+                                  </w:rPr>
+                                  <w:t>start</w:t>
+                                </w:r>
+                              </w:p>
+                            </w:txbxContent>
+                          </wps:txbx>
+                          <wps:bodyPr rot="0" spcFirstLastPara="0" vertOverflow="overflow" horzOverflow="overflow" vert="horz" wrap="square" lIns="91440" tIns="45720" rIns="91440" bIns="45720" numCol="1" spcCol="0" rtlCol="0" fromWordArt="0" anchor="ctr" anchorCtr="0" forceAA="0" compatLnSpc="1">
+                            <a:prstTxWarp prst="textNoShape">
+                              <a:avLst/>
+                            </a:prstTxWarp>
+                            <a:noAutofit/>
+                          </wps:bodyPr>
+                        </wps:wsp>
+                        <wps:wsp>
+                          <wps:cNvPr id="31" name="Oval 31"/>
+                          <wps:cNvSpPr/>
+                          <wps:spPr>
+                            <a:xfrm>
+                              <a:off x="914400" y="685800"/>
+                              <a:ext cx="755650" cy="515620"/>
+                            </a:xfrm>
+                            <a:prstGeom prst="ellipse">
+                              <a:avLst/>
+                            </a:prstGeom>
+                          </wps:spPr>
+                          <wps:style>
+                            <a:lnRef idx="1">
+                              <a:schemeClr val="accent4"/>
+                            </a:lnRef>
+                            <a:fillRef idx="2">
+                              <a:schemeClr val="accent4"/>
+                            </a:fillRef>
+                            <a:effectRef idx="1">
+                              <a:schemeClr val="accent4"/>
+                            </a:effectRef>
+                            <a:fontRef idx="minor">
+                              <a:schemeClr val="dk1"/>
+                            </a:fontRef>
+                          </wps:style>
+                          <wps:txbx>
+                            <w:txbxContent>
+                              <w:p>
+                                <w:pPr>
+                                  <w:jc w:val="center"/>
+                                </w:pPr>
+                                <w:r>
+                                  <w:rPr>
+                                    <w:rFonts w:hint="eastAsia"/>
+                                  </w:rPr>
+                                  <w:t>work</w:t>
+                                </w:r>
+                              </w:p>
+                            </w:txbxContent>
+                          </wps:txbx>
+                          <wps:bodyPr rot="0" spcFirstLastPara="0" vertOverflow="overflow" horzOverflow="overflow" vert="horz" wrap="square" lIns="91440" tIns="45720" rIns="91440" bIns="45720" numCol="1" spcCol="0" rtlCol="0" fromWordArt="0" anchor="ctr" anchorCtr="0" forceAA="0" compatLnSpc="1">
+                            <a:prstTxWarp prst="textNoShape">
+                              <a:avLst/>
+                            </a:prstTxWarp>
+                            <a:noAutofit/>
+                          </wps:bodyPr>
+                        </wps:wsp>
+                        <wps:wsp>
+                          <wps:cNvPr id="32" name="Oval 32"/>
+                          <wps:cNvSpPr/>
+                          <wps:spPr>
+                            <a:xfrm>
+                              <a:off x="1828800" y="699247"/>
+                              <a:ext cx="755650" cy="515620"/>
+                            </a:xfrm>
+                            <a:prstGeom prst="ellipse">
+                              <a:avLst/>
+                            </a:prstGeom>
+                          </wps:spPr>
+                          <wps:style>
+                            <a:lnRef idx="1">
+                              <a:schemeClr val="accent4"/>
+                            </a:lnRef>
+                            <a:fillRef idx="2">
+                              <a:schemeClr val="accent4"/>
+                            </a:fillRef>
+                            <a:effectRef idx="1">
+                              <a:schemeClr val="accent4"/>
+                            </a:effectRef>
+                            <a:fontRef idx="minor">
+                              <a:schemeClr val="dk1"/>
+                            </a:fontRef>
+                          </wps:style>
+                          <wps:txbx>
+                            <w:txbxContent>
+                              <w:p>
+                                <w:pPr>
+                                  <w:jc w:val="center"/>
+                                </w:pPr>
+                                <w:r>
+                                  <w:t>…</w:t>
+                                </w:r>
+                              </w:p>
+                            </w:txbxContent>
+                          </wps:txbx>
+                          <wps:bodyPr rot="0" spcFirstLastPara="0" vertOverflow="overflow" horzOverflow="overflow" vert="horz" wrap="square" lIns="91440" tIns="45720" rIns="91440" bIns="45720" numCol="1" spcCol="0" rtlCol="0" fromWordArt="0" anchor="ctr" anchorCtr="0" forceAA="0" compatLnSpc="1">
+                            <a:prstTxWarp prst="textNoShape">
+                              <a:avLst/>
+                            </a:prstTxWarp>
+                            <a:noAutofit/>
+                          </wps:bodyPr>
+                        </wps:wsp>
+                        <wps:wsp>
+                          <wps:cNvPr id="33" name="Oval 33"/>
+                          <wps:cNvSpPr/>
+                          <wps:spPr>
+                            <a:xfrm>
+                              <a:off x="2850777" y="699247"/>
+                              <a:ext cx="755650" cy="515620"/>
+                            </a:xfrm>
+                            <a:prstGeom prst="ellipse">
+                              <a:avLst/>
+                            </a:prstGeom>
+                          </wps:spPr>
+                          <wps:style>
+                            <a:lnRef idx="1">
+                              <a:schemeClr val="accent4"/>
+                            </a:lnRef>
+                            <a:fillRef idx="2">
+                              <a:schemeClr val="accent4"/>
+                            </a:fillRef>
+                            <a:effectRef idx="1">
+                              <a:schemeClr val="accent4"/>
+                            </a:effectRef>
+                            <a:fontRef idx="minor">
+                              <a:schemeClr val="dk1"/>
+                            </a:fontRef>
+                          </wps:style>
+                          <wps:txbx>
+                            <w:txbxContent>
+                              <w:p>
+                                <w:pPr>
+                                  <w:jc w:val="center"/>
+                                </w:pPr>
+                                <w:r>
+                                  <w:rPr>
+                                    <w:rFonts w:hint="eastAsia"/>
+                                  </w:rPr>
+                                  <w:t>work</w:t>
+                                </w:r>
+                              </w:p>
+                            </w:txbxContent>
+                          </wps:txbx>
+                          <wps:bodyPr rot="0" spcFirstLastPara="0" vertOverflow="overflow" horzOverflow="overflow" vert="horz" wrap="square" lIns="91440" tIns="45720" rIns="91440" bIns="45720" numCol="1" spcCol="0" rtlCol="0" fromWordArt="0" anchor="ctr" anchorCtr="0" forceAA="0" compatLnSpc="1">
+                            <a:prstTxWarp prst="textNoShape">
+                              <a:avLst/>
+                            </a:prstTxWarp>
+                            <a:noAutofit/>
+                          </wps:bodyPr>
+                        </wps:wsp>
+                        <wps:wsp>
+                          <wps:cNvPr id="34" name="Oval 34"/>
+                          <wps:cNvSpPr/>
+                          <wps:spPr>
+                            <a:xfrm>
+                              <a:off x="3765177" y="699247"/>
+                              <a:ext cx="755650" cy="515620"/>
+                            </a:xfrm>
+                            <a:prstGeom prst="ellipse">
+                              <a:avLst/>
+                            </a:prstGeom>
+                          </wps:spPr>
+                          <wps:style>
+                            <a:lnRef idx="3">
+                              <a:schemeClr val="lt1"/>
+                            </a:lnRef>
+                            <a:fillRef idx="1">
+                              <a:schemeClr val="accent6"/>
+                            </a:fillRef>
+                            <a:effectRef idx="1">
+                              <a:schemeClr val="accent6"/>
+                            </a:effectRef>
+                            <a:fontRef idx="minor">
+                              <a:schemeClr val="lt1"/>
+                            </a:fontRef>
+                          </wps:style>
+                          <wps:txbx>
+                            <w:txbxContent>
+                              <w:p>
+                                <w:pPr>
+                                  <w:jc w:val="center"/>
+                                </w:pPr>
+                                <w:r>
+                                  <w:rPr>
+                                    <w:rFonts w:hint="eastAsia"/>
+                                  </w:rPr>
+                                  <w:t>end</w:t>
+                                </w:r>
+                              </w:p>
+                            </w:txbxContent>
+                          </wps:txbx>
+                          <wps:bodyPr rot="0" spcFirstLastPara="0" vertOverflow="overflow" horzOverflow="overflow" vert="horz" wrap="square" lIns="91440" tIns="45720" rIns="91440" bIns="45720" numCol="1" spcCol="0" rtlCol="0" fromWordArt="0" anchor="ctr" anchorCtr="0" forceAA="0" compatLnSpc="1">
+                            <a:prstTxWarp prst="textNoShape">
+                              <a:avLst/>
+                            </a:prstTxWarp>
+                            <a:noAutofit/>
+                          </wps:bodyPr>
+                        </wps:wsp>
+                        <wps:wsp>
+                          <wps:cNvPr id="35" name="Rounded Rectangle 35"/>
+                          <wps:cNvSpPr/>
+                          <wps:spPr>
+                            <a:xfrm>
+                              <a:off x="685800" y="1600200"/>
+                              <a:ext cx="914400" cy="345440"/>
+                            </a:xfrm>
+                            <a:prstGeom prst="roundRect">
+                              <a:avLst/>
+                            </a:prstGeom>
+                          </wps:spPr>
+                          <wps:style>
+                            <a:lnRef idx="1">
+                              <a:schemeClr val="accent3"/>
+                            </a:lnRef>
+                            <a:fillRef idx="2">
+                              <a:schemeClr val="accent3"/>
+                            </a:fillRef>
+                            <a:effectRef idx="1">
+                              <a:schemeClr val="accent3"/>
+                            </a:effectRef>
+                            <a:fontRef idx="minor">
+                              <a:schemeClr val="dk1"/>
+                            </a:fontRef>
+                          </wps:style>
+                          <wps:txbx>
+                            <w:txbxContent>
+                              <w:p>
+                                <w:pPr>
+                                  <w:jc w:val="center"/>
+                                </w:pPr>
+                                <w:r>
+                                  <w:rPr>
+                                    <w:rFonts w:hint="eastAsia"/>
+                                  </w:rPr>
+                                  <w:t>operation</w:t>
+                                </w:r>
+                              </w:p>
+                            </w:txbxContent>
+                          </wps:txbx>
+                          <wps:bodyPr rot="0" spcFirstLastPara="0" vertOverflow="overflow" horzOverflow="overflow" vert="horz" wrap="square" lIns="91440" tIns="45720" rIns="91440" bIns="45720" numCol="1" spcCol="0" rtlCol="0" fromWordArt="0" anchor="ctr" anchorCtr="0" forceAA="0" compatLnSpc="1">
+                            <a:prstTxWarp prst="textNoShape">
+                              <a:avLst/>
+                            </a:prstTxWarp>
+                            <a:noAutofit/>
+                          </wps:bodyPr>
+                        </wps:wsp>
+                        <wps:wsp>
+                          <wps:cNvPr id="36" name="Rounded Rectangle 36"/>
+                          <wps:cNvSpPr/>
+                          <wps:spPr>
+                            <a:xfrm>
+                              <a:off x="1707777" y="1613647"/>
+                              <a:ext cx="914400" cy="345440"/>
+                            </a:xfrm>
+                            <a:prstGeom prst="roundRect">
+                              <a:avLst/>
+                            </a:prstGeom>
+                          </wps:spPr>
+                          <wps:style>
+                            <a:lnRef idx="1">
+                              <a:schemeClr val="accent3"/>
+                            </a:lnRef>
+                            <a:fillRef idx="2">
+                              <a:schemeClr val="accent3"/>
+                            </a:fillRef>
+                            <a:effectRef idx="1">
+                              <a:schemeClr val="accent3"/>
+                            </a:effectRef>
+                            <a:fontRef idx="minor">
+                              <a:schemeClr val="dk1"/>
+                            </a:fontRef>
+                          </wps:style>
+                          <wps:txbx>
+                            <w:txbxContent>
+                              <w:p>
+                                <w:pPr>
+                                  <w:jc w:val="center"/>
+                                </w:pPr>
+                                <w:r>
+                                  <w:t>…</w:t>
+                                </w:r>
+                                <w:r>
+                                  <w:rPr>
+                                    <w:rFonts w:hint="eastAsia"/>
+                                  </w:rPr>
+                                  <w:t>.</w:t>
+                                </w:r>
+                              </w:p>
+                            </w:txbxContent>
+                          </wps:txbx>
+                          <wps:bodyPr rot="0" spcFirstLastPara="0" vertOverflow="overflow" horzOverflow="overflow" vert="horz" wrap="square" lIns="91440" tIns="45720" rIns="91440" bIns="45720" numCol="1" spcCol="0" rtlCol="0" fromWordArt="0" anchor="ctr" anchorCtr="0" forceAA="0" compatLnSpc="1">
+                            <a:prstTxWarp prst="textNoShape">
+                              <a:avLst/>
+                            </a:prstTxWarp>
+                            <a:noAutofit/>
+                          </wps:bodyPr>
+                        </wps:wsp>
+                        <wps:wsp>
+                          <wps:cNvPr id="37" name="Rounded Rectangle 37"/>
+                          <wps:cNvSpPr/>
+                          <wps:spPr>
+                            <a:xfrm>
+                              <a:off x="2850777" y="1600200"/>
+                              <a:ext cx="914400" cy="345440"/>
+                            </a:xfrm>
+                            <a:prstGeom prst="roundRect">
+                              <a:avLst/>
+                            </a:prstGeom>
+                          </wps:spPr>
+                          <wps:style>
+                            <a:lnRef idx="1">
+                              <a:schemeClr val="accent3"/>
+                            </a:lnRef>
+                            <a:fillRef idx="2">
+                              <a:schemeClr val="accent3"/>
+                            </a:fillRef>
+                            <a:effectRef idx="1">
+                              <a:schemeClr val="accent3"/>
+                            </a:effectRef>
+                            <a:fontRef idx="minor">
+                              <a:schemeClr val="dk1"/>
+                            </a:fontRef>
+                          </wps:style>
+                          <wps:txbx>
+                            <w:txbxContent>
+                              <w:p>
+                                <w:pPr>
+                                  <w:jc w:val="center"/>
+                                </w:pPr>
+                                <w:r>
+                                  <w:rPr>
+                                    <w:rFonts w:hint="eastAsia"/>
+                                  </w:rPr>
+                                  <w:t>operation</w:t>
+                                </w:r>
+                              </w:p>
+                            </w:txbxContent>
+                          </wps:txbx>
+                          <wps:bodyPr rot="0" spcFirstLastPara="0" vertOverflow="overflow" horzOverflow="overflow" vert="horz" wrap="square" lIns="91440" tIns="45720" rIns="91440" bIns="45720" numCol="1" spcCol="0" rtlCol="0" fromWordArt="0" anchor="ctr" anchorCtr="0" forceAA="0" compatLnSpc="1">
+                            <a:prstTxWarp prst="textNoShape">
+                              <a:avLst/>
+                            </a:prstTxWarp>
+                            <a:noAutofit/>
+                          </wps:bodyPr>
+                        </wps:wsp>
+                        <wps:wsp>
+                          <wps:cNvPr id="38" name="Curved Connector 38"/>
+                          <wps:cNvCnPr/>
+                          <wps:spPr>
+                            <a:xfrm flipV="1">
+                              <a:off x="1143000" y="1143000"/>
+                              <a:ext cx="114300" cy="571500"/>
+                            </a:xfrm>
+                            <a:prstGeom prst="curvedConnector3">
+                              <a:avLst/>
+                            </a:prstGeom>
+                            <a:ln>
+                              <a:tailEnd type="triangle"/>
+                            </a:ln>
+                          </wps:spPr>
+                          <wps:style>
+                            <a:lnRef idx="3">
+                              <a:schemeClr val="dk1"/>
+                            </a:lnRef>
+                            <a:fillRef idx="0">
+                              <a:schemeClr val="dk1"/>
+                            </a:fillRef>
+                            <a:effectRef idx="2">
+                              <a:schemeClr val="dk1"/>
+                            </a:effectRef>
+                            <a:fontRef idx="minor">
+                              <a:schemeClr val="tx1"/>
+                            </a:fontRef>
+                          </wps:style>
+                          <wps:bodyPr/>
+                        </wps:wsp>
+                        <wps:wsp>
+                          <wps:cNvPr id="39" name="Curved Connector 39"/>
+                          <wps:cNvCnPr/>
+                          <wps:spPr>
+                            <a:xfrm flipH="1" flipV="1">
+                              <a:off x="2178424" y="1143000"/>
+                              <a:ext cx="114300" cy="571500"/>
+                            </a:xfrm>
+                            <a:prstGeom prst="curvedConnector3">
+                              <a:avLst/>
+                            </a:prstGeom>
+                            <a:ln>
+                              <a:tailEnd type="triangle"/>
+                            </a:ln>
+                          </wps:spPr>
+                          <wps:style>
+                            <a:lnRef idx="3">
+                              <a:schemeClr val="dk1"/>
+                            </a:lnRef>
+                            <a:fillRef idx="0">
+                              <a:schemeClr val="dk1"/>
+                            </a:fillRef>
+                            <a:effectRef idx="2">
+                              <a:schemeClr val="dk1"/>
+                            </a:effectRef>
+                            <a:fontRef idx="minor">
+                              <a:schemeClr val="tx1"/>
+                            </a:fontRef>
+                          </wps:style>
+                          <wps:bodyPr/>
+                        </wps:wsp>
+                        <wps:wsp>
+                          <wps:cNvPr id="40" name="Curved Connector 40"/>
+                          <wps:cNvCnPr/>
+                          <wps:spPr>
+                            <a:xfrm flipH="1" flipV="1">
+                              <a:off x="3200400" y="1143000"/>
+                              <a:ext cx="114300" cy="571500"/>
+                            </a:xfrm>
+                            <a:prstGeom prst="curvedConnector3">
+                              <a:avLst/>
+                            </a:prstGeom>
+                            <a:ln>
+                              <a:tailEnd type="triangle"/>
+                            </a:ln>
+                          </wps:spPr>
+                          <wps:style>
+                            <a:lnRef idx="3">
+                              <a:schemeClr val="dk1"/>
+                            </a:lnRef>
+                            <a:fillRef idx="0">
+                              <a:schemeClr val="dk1"/>
+                            </a:fillRef>
+                            <a:effectRef idx="2">
+                              <a:schemeClr val="dk1"/>
+                            </a:effectRef>
+                            <a:fontRef idx="minor">
+                              <a:schemeClr val="tx1"/>
+                            </a:fontRef>
+                          </wps:style>
+                          <wps:bodyPr/>
+                        </wps:wsp>
+                        <wps:wsp>
+                          <wps:cNvPr id="41" name="Straight Arrow Connector 41"/>
+                          <wps:cNvCnPr/>
+                          <wps:spPr>
+                            <a:xfrm>
+                              <a:off x="685800" y="927847"/>
+                              <a:ext cx="228600" cy="0"/>
+                            </a:xfrm>
+                            <a:prstGeom prst="straightConnector1">
+                              <a:avLst/>
+                            </a:prstGeom>
+                            <a:ln>
+                              <a:tailEnd type="triangle"/>
+                            </a:ln>
+                          </wps:spPr>
+                          <wps:style>
+                            <a:lnRef idx="3">
+                              <a:schemeClr val="accent2"/>
+                            </a:lnRef>
+                            <a:fillRef idx="0">
+                              <a:schemeClr val="accent2"/>
+                            </a:fillRef>
+                            <a:effectRef idx="2">
+                              <a:schemeClr val="accent2"/>
+                            </a:effectRef>
+                            <a:fontRef idx="minor">
+                              <a:schemeClr val="tx1"/>
+                            </a:fontRef>
+                          </wps:style>
+                          <wps:bodyPr/>
+                        </wps:wsp>
+                        <wps:wsp>
+                          <wps:cNvPr id="42" name="Straight Arrow Connector 42"/>
+                          <wps:cNvCnPr/>
+                          <wps:spPr>
+                            <a:xfrm flipV="1">
+                              <a:off x="1600200" y="874059"/>
+                              <a:ext cx="226247" cy="45719"/>
+                            </a:xfrm>
+                            <a:prstGeom prst="straightConnector1">
+                              <a:avLst/>
+                            </a:prstGeom>
+                            <a:ln>
+                              <a:tailEnd type="triangle"/>
+                            </a:ln>
+                          </wps:spPr>
+                          <wps:style>
+                            <a:lnRef idx="3">
+                              <a:schemeClr val="accent2"/>
+                            </a:lnRef>
+                            <a:fillRef idx="0">
+                              <a:schemeClr val="accent2"/>
+                            </a:fillRef>
+                            <a:effectRef idx="2">
+                              <a:schemeClr val="accent2"/>
+                            </a:effectRef>
+                            <a:fontRef idx="minor">
+                              <a:schemeClr val="tx1"/>
+                            </a:fontRef>
+                          </wps:style>
+                          <wps:bodyPr/>
+                        </wps:wsp>
+                        <wps:wsp>
+                          <wps:cNvPr id="43" name="Straight Arrow Connector 43"/>
+                          <wps:cNvCnPr/>
+                          <wps:spPr>
+                            <a:xfrm>
+                              <a:off x="2514600" y="927847"/>
+                              <a:ext cx="342900" cy="0"/>
+                            </a:xfrm>
+                            <a:prstGeom prst="straightConnector1">
+                              <a:avLst/>
+                            </a:prstGeom>
+                            <a:ln>
+                              <a:tailEnd type="triangle"/>
+                            </a:ln>
+                          </wps:spPr>
+                          <wps:style>
+                            <a:lnRef idx="3">
+                              <a:schemeClr val="accent2"/>
+                            </a:lnRef>
+                            <a:fillRef idx="0">
+                              <a:schemeClr val="accent2"/>
+                            </a:fillRef>
+                            <a:effectRef idx="2">
+                              <a:schemeClr val="accent2"/>
+                            </a:effectRef>
+                            <a:fontRef idx="minor">
+                              <a:schemeClr val="tx1"/>
+                            </a:fontRef>
+                          </wps:style>
+                          <wps:bodyPr/>
+                        </wps:wsp>
+                        <wps:wsp>
+                          <wps:cNvPr id="44" name="Straight Arrow Connector 44"/>
+                          <wps:cNvCnPr/>
+                          <wps:spPr>
+                            <a:xfrm>
+                              <a:off x="3536577" y="927847"/>
+                              <a:ext cx="342900" cy="0"/>
+                            </a:xfrm>
+                            <a:prstGeom prst="straightConnector1">
+                              <a:avLst/>
+                            </a:prstGeom>
+                            <a:ln>
+                              <a:tailEnd type="triangle"/>
+                            </a:ln>
+                          </wps:spPr>
+                          <wps:style>
+                            <a:lnRef idx="3">
+                              <a:schemeClr val="accent2"/>
+                            </a:lnRef>
+                            <a:fillRef idx="0">
+                              <a:schemeClr val="accent2"/>
+                            </a:fillRef>
+                            <a:effectRef idx="2">
+                              <a:schemeClr val="accent2"/>
+                            </a:effectRef>
+                            <a:fontRef idx="minor">
+                              <a:schemeClr val="tx1"/>
+                            </a:fontRef>
+                          </wps:style>
+                          <wps:bodyPr/>
+                        </wps:wsp>
+                      </wpg:grpSp>
                     </wpg:wgp>
                   </a:graphicData>
                 </a:graphic>
@@ -3721,447 +3250,234 @@
           </mc:Choice>
           <mc:Fallback>
             <w:pict>
-              <v:group w14:anchorId="205E6B75" id="Group_x0020_45" o:spid="_x0000_s1050" style="position:absolute;margin-left:40.25pt;margin-top:5.3pt;width:355.95pt;height:154.25pt;z-index:251710464" coordsize="4520827,1959087" o:gfxdata="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">
-                <v:shape id="Text_x0020_Box_x0020_29" o:spid="_x0000_s1051" type="#_x0000_t202" style="position:absolute;left:1667436;width:844550;height:345440;visibility:visible;mso-wrap-style:none;v-text-anchor:top" o:gfxdata="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" fillcolor="#ed7d31 [3205]" strokecolor="white [3201]" strokeweight="1.5pt">
-                  <v:textbox>
-                    <w:txbxContent>
-                      <w:p>
-                        <w:pPr>
-                          <w:rPr>
-                            <w:rFonts w:hint="eastAsia"/>
-                          </w:rPr>
-                        </w:pPr>
-                        <w:r>
-                          <w:rPr>
-                            <w:rFonts w:hint="eastAsia"/>
-                          </w:rPr>
-                          <w:t>workflows</w:t>
-                        </w:r>
-                      </w:p>
-                    </w:txbxContent>
-                  </v:textbox>
-                </v:shape>
-                <v:oval id="Oval_x0020_30" o:spid="_x0000_s1052" style="position:absolute;top:685800;width:686435;height:515620;visibility:visible;mso-wrap-style:square;v-text-anchor:middle" o:gfxdata="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" fillcolor="white [3201]" strokecolor="#70ad47 [3209]" strokeweight="1pt">
+              <v:group w14:anchorId="1D7E2522" id="Group 2" o:spid="_x0000_s1050" style="position:absolute;margin-left:3.95pt;margin-top:5.3pt;width:405pt;height:216.5pt;z-index:251710464" coordsize="51435,27497" o:gfxdata="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">
+                <v:roundrect id="Rounded Rectangle 28" o:spid="_x0000_s1051" style="position:absolute;top:1252;width:51435;height:26245;visibility:visible;mso-wrap-style:square;v-text-anchor:middle" arcsize="10923f" o:gfxdata="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" fillcolor="#5b9bd5 [3204]" strokecolor="#1f4d78 [1604]" strokeweight="1pt">
                   <v:stroke joinstyle="miter"/>
-                  <v:textbox>
-                    <w:txbxContent>
-                      <w:p>
-                        <w:pPr>
-                          <w:jc w:val="center"/>
-                          <w:rPr>
-                            <w:rFonts w:hint="eastAsia"/>
-                          </w:rPr>
-                        </w:pPr>
-                        <w:r>
-                          <w:rPr>
-                            <w:rFonts w:hint="eastAsia"/>
-                          </w:rPr>
-                          <w:t>start</w:t>
-                        </w:r>
-                      </w:p>
-                    </w:txbxContent>
-                  </v:textbox>
-                </v:oval>
-                <v:oval id="Oval_x0020_31" o:spid="_x0000_s1053" style="position:absolute;left:914400;top:685800;width:755650;height:515620;visibility:visible;mso-wrap-style:square;v-text-anchor:middle" o:gfxdata="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" fillcolor="#ffd555 [2167]" strokecolor="#ffc000 [3207]" strokeweight=".5pt">
-                  <v:fill color2="#ffcc31 [2615]" rotate="t" colors="0 #ffdd9c;.5 #ffd78e;1 #ffd479" focus="100%" type="gradient">
-                    <o:fill v:ext="view" type="gradientUnscaled"/>
-                  </v:fill>
-                  <v:stroke joinstyle="miter"/>
-                  <v:textbox>
-                    <w:txbxContent>
-                      <w:p>
-                        <w:pPr>
-                          <w:jc w:val="center"/>
-                          <w:rPr>
-                            <w:rFonts w:hint="eastAsia"/>
-                          </w:rPr>
-                        </w:pPr>
-                        <w:r>
-                          <w:rPr>
-                            <w:rFonts w:hint="eastAsia"/>
-                          </w:rPr>
-                          <w:t>work</w:t>
-                        </w:r>
-                      </w:p>
-                    </w:txbxContent>
-                  </v:textbox>
-                </v:oval>
-                <v:oval id="Oval_x0020_32" o:spid="_x0000_s1054" style="position:absolute;left:1828800;top:699247;width:755650;height:515620;visibility:visible;mso-wrap-style:square;v-text-anchor:middle" o:gfxdata="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" fillcolor="#ffd555 [2167]" strokecolor="#ffc000 [3207]" strokeweight=".5pt">
-                  <v:fill color2="#ffcc31 [2615]" rotate="t" colors="0 #ffdd9c;.5 #ffd78e;1 #ffd479" focus="100%" type="gradient">
-                    <o:fill v:ext="view" type="gradientUnscaled"/>
-                  </v:fill>
-                  <v:stroke joinstyle="miter"/>
-                  <v:textbox>
-                    <w:txbxContent>
-                      <w:p>
-                        <w:pPr>
-                          <w:jc w:val="center"/>
-                          <w:rPr>
-                            <w:rFonts w:hint="eastAsia"/>
-                          </w:rPr>
-                        </w:pPr>
-                        <w:r>
-                          <w:t>…</w:t>
-                        </w:r>
-                      </w:p>
-                    </w:txbxContent>
-                  </v:textbox>
-                </v:oval>
-                <v:oval id="Oval_x0020_33" o:spid="_x0000_s1055" style="position:absolute;left:2850777;top:699247;width:755650;height:515620;visibility:visible;mso-wrap-style:square;v-text-anchor:middle" o:gfxdata="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" fillcolor="#ffd555 [2167]" strokecolor="#ffc000 [3207]" strokeweight=".5pt">
-                  <v:fill color2="#ffcc31 [2615]" rotate="t" colors="0 #ffdd9c;.5 #ffd78e;1 #ffd479" focus="100%" type="gradient">
-                    <o:fill v:ext="view" type="gradientUnscaled"/>
-                  </v:fill>
-                  <v:stroke joinstyle="miter"/>
-                  <v:textbox>
-                    <w:txbxContent>
-                      <w:p>
-                        <w:pPr>
-                          <w:jc w:val="center"/>
-                          <w:rPr>
-                            <w:rFonts w:hint="eastAsia"/>
-                          </w:rPr>
-                        </w:pPr>
-                        <w:r>
-                          <w:rPr>
-                            <w:rFonts w:hint="eastAsia"/>
-                          </w:rPr>
-                          <w:t>work</w:t>
-                        </w:r>
-                      </w:p>
-                    </w:txbxContent>
-                  </v:textbox>
-                </v:oval>
-                <v:oval id="Oval_x0020_34" o:spid="_x0000_s1056" style="position:absolute;left:3765177;top:699247;width:755650;height:515620;visibility:visible;mso-wrap-style:square;v-text-anchor:middle" o:gfxdata="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" fillcolor="#70ad47 [3209]" strokecolor="white [3201]" strokeweight="1.5pt">
-                  <v:stroke joinstyle="miter"/>
-                  <v:textbox>
-                    <w:txbxContent>
-                      <w:p>
-                        <w:pPr>
-                          <w:jc w:val="center"/>
-                          <w:rPr>
-                            <w:rFonts w:hint="eastAsia"/>
-                          </w:rPr>
-                        </w:pPr>
-                        <w:r>
-                          <w:rPr>
-                            <w:rFonts w:hint="eastAsia"/>
-                          </w:rPr>
-                          <w:t>end</w:t>
-                        </w:r>
-                      </w:p>
-                    </w:txbxContent>
-                  </v:textbox>
-                </v:oval>
-                <v:roundrect id="Rounded_x0020_Rectangle_x0020_35" o:spid="_x0000_s1057" style="position:absolute;left:685800;top:1600200;width:914400;height:345440;visibility:visible;mso-wrap-style:square;v-text-anchor:middle" arcsize="10923f" o:gfxdata="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" fillcolor="#c3c3c3 [2166]" strokecolor="#a5a5a5 [3206]" strokeweight=".5pt">
-                  <v:fill color2="#b6b6b6 [2614]" rotate="t" colors="0 #d2d2d2;.5 #c8c8c8;1 silver" focus="100%" type="gradient">
-                    <o:fill v:ext="view" type="gradientUnscaled"/>
-                  </v:fill>
-                  <v:stroke joinstyle="miter"/>
-                  <v:textbox>
-                    <w:txbxContent>
-                      <w:p>
-                        <w:pPr>
-                          <w:jc w:val="center"/>
-                          <w:rPr>
-                            <w:rFonts w:hint="eastAsia"/>
-                          </w:rPr>
-                        </w:pPr>
-                        <w:r>
-                          <w:rPr>
-                            <w:rFonts w:hint="eastAsia"/>
-                          </w:rPr>
-                          <w:t>operation</w:t>
-                        </w:r>
-                      </w:p>
-                    </w:txbxContent>
-                  </v:textbox>
                 </v:roundrect>
-                <v:roundrect id="Rounded_x0020_Rectangle_x0020_36" o:spid="_x0000_s1058" style="position:absolute;left:1707777;top:1613647;width:914400;height:345440;visibility:visible;mso-wrap-style:square;v-text-anchor:middle" arcsize="10923f" o:gfxdata="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" fillcolor="#c3c3c3 [2166]" strokecolor="#a5a5a5 [3206]" strokeweight=".5pt">
-                  <v:fill color2="#b6b6b6 [2614]" rotate="t" colors="0 #d2d2d2;.5 #c8c8c8;1 silver" focus="100%" type="gradient">
-                    <o:fill v:ext="view" type="gradientUnscaled"/>
-                  </v:fill>
-                  <v:stroke joinstyle="miter"/>
-                  <v:textbox>
-                    <w:txbxContent>
-                      <w:p>
-                        <w:pPr>
-                          <w:jc w:val="center"/>
-                          <w:rPr>
-                            <w:rFonts w:hint="eastAsia"/>
-                          </w:rPr>
-                        </w:pPr>
-                        <w:r>
-                          <w:t>…</w:t>
-                        </w:r>
-                        <w:r>
-                          <w:rPr>
-                            <w:rFonts w:hint="eastAsia"/>
-                          </w:rPr>
-                          <w:t>.</w:t>
-                        </w:r>
-                      </w:p>
-                    </w:txbxContent>
-                  </v:textbox>
-                </v:roundrect>
-                <v:roundrect id="Rounded_x0020_Rectangle_x0020_37" o:spid="_x0000_s1059" style="position:absolute;left:2850777;top:1600200;width:914400;height:345440;visibility:visible;mso-wrap-style:square;v-text-anchor:middle" arcsize="10923f" o:gfxdata="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" fillcolor="#c3c3c3 [2166]" strokecolor="#a5a5a5 [3206]" strokeweight=".5pt">
-                  <v:fill color2="#b6b6b6 [2614]" rotate="t" colors="0 #d2d2d2;.5 #c8c8c8;1 silver" focus="100%" type="gradient">
-                    <o:fill v:ext="view" type="gradientUnscaled"/>
-                  </v:fill>
-                  <v:stroke joinstyle="miter"/>
-                  <v:textbox>
-                    <w:txbxContent>
-                      <w:p>
-                        <w:pPr>
-                          <w:jc w:val="center"/>
-                          <w:rPr>
-                            <w:rFonts w:hint="eastAsia"/>
-                          </w:rPr>
-                        </w:pPr>
-                        <w:r>
-                          <w:rPr>
-                            <w:rFonts w:hint="eastAsia"/>
-                          </w:rPr>
-                          <w:t>operation</w:t>
-                        </w:r>
-                      </w:p>
-                    </w:txbxContent>
-                  </v:textbox>
-                </v:roundrect>
-                <v:shape id="Curved_x0020_Connector_x0020_38" o:spid="_x0000_s1060" type="#_x0000_t38" style="position:absolute;left:1143000;top:1143000;width:114300;height:571500;flip:y;visibility:visible;mso-wrap-style:square" o:connectortype="curved" o:gfxdata="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" adj="10800" strokecolor="black [3200]" strokeweight="1.5pt">
-                  <v:stroke endarrow="block" joinstyle="miter"/>
-                </v:shape>
-                <v:shape id="Curved_x0020_Connector_x0020_39" o:spid="_x0000_s1061" type="#_x0000_t38" style="position:absolute;left:2178424;top:1143000;width:114300;height:571500;flip:x y;visibility:visible;mso-wrap-style:square" o:connectortype="curved" o:gfxdata="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" adj="10800" strokecolor="black [3200]" strokeweight="1.5pt">
-                  <v:stroke endarrow="block" joinstyle="miter"/>
-                </v:shape>
-                <v:shape id="Curved_x0020_Connector_x0020_40" o:spid="_x0000_s1062" type="#_x0000_t38" style="position:absolute;left:3200400;top:1143000;width:114300;height:571500;flip:x y;visibility:visible;mso-wrap-style:square" o:connectortype="curved" o:gfxdata="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" adj="10800" strokecolor="black [3200]" strokeweight="1.5pt">
-                  <v:stroke endarrow="block" joinstyle="miter"/>
-                </v:shape>
-                <v:shape id="Straight_x0020_Arrow_x0020_Connector_x0020_41" o:spid="_x0000_s1063" type="#_x0000_t32" style="position:absolute;left:685800;top:927847;width:228600;height:0;visibility:visible;mso-wrap-style:square" o:connectortype="straight" o:gfxdata="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" strokecolor="#ed7d31 [3205]" strokeweight="1.5pt">
-                  <v:stroke endarrow="block" joinstyle="miter"/>
-                </v:shape>
-                <v:shape id="Straight_x0020_Arrow_x0020_Connector_x0020_42" o:spid="_x0000_s1064" type="#_x0000_t32" style="position:absolute;left:1600200;top:874059;width:226247;height:45719;flip:y;visibility:visible;mso-wrap-style:square" o:connectortype="straight" o:gfxdata="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" strokecolor="#ed7d31 [3205]" strokeweight="1.5pt">
-                  <v:stroke endarrow="block" joinstyle="miter"/>
-                </v:shape>
-                <v:shape id="Straight_x0020_Arrow_x0020_Connector_x0020_43" o:spid="_x0000_s1065" type="#_x0000_t32" style="position:absolute;left:2514600;top:927847;width:342900;height:0;visibility:visible;mso-wrap-style:square" o:connectortype="straight" o:gfxdata="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" strokecolor="#ed7d31 [3205]" strokeweight="1.5pt">
-                  <v:stroke endarrow="block" joinstyle="miter"/>
-                </v:shape>
-                <v:shape id="Straight_x0020_Arrow_x0020_Connector_x0020_44" o:spid="_x0000_s1066" type="#_x0000_t32" style="position:absolute;left:3536577;top:927847;width:342900;height:0;visibility:visible;mso-wrap-style:square" o:connectortype="straight" o:gfxdata="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" strokecolor="#ed7d31 [3205]" strokeweight="1.5pt">
-                  <v:stroke endarrow="block" joinstyle="miter"/>
-                </v:shape>
+                <v:group id="Group 45" o:spid="_x0000_s1052" style="position:absolute;left:4634;width:45208;height:19590" coordsize="45208,19590" o:gfxdata="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">
+                  <v:shape id="Text Box 29" o:spid="_x0000_s1053" type="#_x0000_t202" style="position:absolute;left:16674;width:8445;height:3454;visibility:visible;mso-wrap-style:none;v-text-anchor:top" o:gfxdata="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" fillcolor="#ed7d31 [3205]" strokecolor="white [3201]" strokeweight="1.5pt">
+                    <v:textbox>
+                      <w:txbxContent>
+                        <w:p>
+                          <w:r>
+                            <w:rPr>
+                              <w:rFonts w:hint="eastAsia"/>
+                            </w:rPr>
+                            <w:t>workflows</w:t>
+                          </w:r>
+                        </w:p>
+                      </w:txbxContent>
+                    </v:textbox>
+                  </v:shape>
+                  <v:oval id="Oval 30" o:spid="_x0000_s1054" style="position:absolute;top:6858;width:6864;height:5156;visibility:visible;mso-wrap-style:square;v-text-anchor:middle" o:gfxdata="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" fillcolor="white [3201]" strokecolor="#70ad47 [3209]" strokeweight="1pt">
+                    <v:stroke joinstyle="miter"/>
+                    <v:textbox>
+                      <w:txbxContent>
+                        <w:p>
+                          <w:pPr>
+                            <w:jc w:val="center"/>
+                          </w:pPr>
+                          <w:r>
+                            <w:rPr>
+                              <w:rFonts w:hint="eastAsia"/>
+                            </w:rPr>
+                            <w:t>start</w:t>
+                          </w:r>
+                        </w:p>
+                      </w:txbxContent>
+                    </v:textbox>
+                  </v:oval>
+                  <v:oval id="Oval 31" o:spid="_x0000_s1055" style="position:absolute;left:9144;top:6858;width:7556;height:5156;visibility:visible;mso-wrap-style:square;v-text-anchor:middle" o:gfxdata="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" fillcolor="#ffd555 [2167]" strokecolor="#ffc000 [3207]" strokeweight=".5pt">
+                    <v:fill color2="#ffcc31 [2615]" rotate="t" colors="0 #ffdd9c;.5 #ffd78e;1 #ffd479" focus="100%" type="gradient">
+                      <o:fill v:ext="view" type="gradientUnscaled"/>
+                    </v:fill>
+                    <v:stroke joinstyle="miter"/>
+                    <v:textbox>
+                      <w:txbxContent>
+                        <w:p>
+                          <w:pPr>
+                            <w:jc w:val="center"/>
+                          </w:pPr>
+                          <w:r>
+                            <w:rPr>
+                              <w:rFonts w:hint="eastAsia"/>
+                            </w:rPr>
+                            <w:t>work</w:t>
+                          </w:r>
+                        </w:p>
+                      </w:txbxContent>
+                    </v:textbox>
+                  </v:oval>
+                  <v:oval id="Oval 32" o:spid="_x0000_s1056" style="position:absolute;left:18288;top:6992;width:7556;height:5156;visibility:visible;mso-wrap-style:square;v-text-anchor:middle" o:gfxdata="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" fillcolor="#ffd555 [2167]" strokecolor="#ffc000 [3207]" strokeweight=".5pt">
+                    <v:fill color2="#ffcc31 [2615]" rotate="t" colors="0 #ffdd9c;.5 #ffd78e;1 #ffd479" focus="100%" type="gradient">
+                      <o:fill v:ext="view" type="gradientUnscaled"/>
+                    </v:fill>
+                    <v:stroke joinstyle="miter"/>
+                    <v:textbox>
+                      <w:txbxContent>
+                        <w:p>
+                          <w:pPr>
+                            <w:jc w:val="center"/>
+                          </w:pPr>
+                          <w:r>
+                            <w:t>…</w:t>
+                          </w:r>
+                        </w:p>
+                      </w:txbxContent>
+                    </v:textbox>
+                  </v:oval>
+                  <v:oval id="Oval 33" o:spid="_x0000_s1057" style="position:absolute;left:28507;top:6992;width:7557;height:5156;visibility:visible;mso-wrap-style:square;v-text-anchor:middle" o:gfxdata="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" fillcolor="#ffd555 [2167]" strokecolor="#ffc000 [3207]" strokeweight=".5pt">
+                    <v:fill color2="#ffcc31 [2615]" rotate="t" colors="0 #ffdd9c;.5 #ffd78e;1 #ffd479" focus="100%" type="gradient">
+                      <o:fill v:ext="view" type="gradientUnscaled"/>
+                    </v:fill>
+                    <v:stroke joinstyle="miter"/>
+                    <v:textbox>
+                      <w:txbxContent>
+                        <w:p>
+                          <w:pPr>
+                            <w:jc w:val="center"/>
+                          </w:pPr>
+                          <w:r>
+                            <w:rPr>
+                              <w:rFonts w:hint="eastAsia"/>
+                            </w:rPr>
+                            <w:t>work</w:t>
+                          </w:r>
+                        </w:p>
+                      </w:txbxContent>
+                    </v:textbox>
+                  </v:oval>
+                  <v:oval id="Oval 34" o:spid="_x0000_s1058" style="position:absolute;left:37651;top:6992;width:7557;height:5156;visibility:visible;mso-wrap-style:square;v-text-anchor:middle" o:gfxdata="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" fillcolor="#70ad47 [3209]" strokecolor="white [3201]" strokeweight="1.5pt">
+                    <v:stroke joinstyle="miter"/>
+                    <v:textbox>
+                      <w:txbxContent>
+                        <w:p>
+                          <w:pPr>
+                            <w:jc w:val="center"/>
+                          </w:pPr>
+                          <w:r>
+                            <w:rPr>
+                              <w:rFonts w:hint="eastAsia"/>
+                            </w:rPr>
+                            <w:t>end</w:t>
+                          </w:r>
+                        </w:p>
+                      </w:txbxContent>
+                    </v:textbox>
+                  </v:oval>
+                  <v:roundrect id="Rounded Rectangle 35" o:spid="_x0000_s1059" style="position:absolute;left:6858;top:16002;width:9144;height:3454;visibility:visible;mso-wrap-style:square;v-text-anchor:middle" arcsize="10923f" o:gfxdata="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" fillcolor="#c3c3c3 [2166]" strokecolor="#a5a5a5 [3206]" strokeweight=".5pt">
+                    <v:fill color2="#b6b6b6 [2614]" rotate="t" colors="0 #d2d2d2;.5 #c8c8c8;1 silver" focus="100%" type="gradient">
+                      <o:fill v:ext="view" type="gradientUnscaled"/>
+                    </v:fill>
+                    <v:stroke joinstyle="miter"/>
+                    <v:textbox>
+                      <w:txbxContent>
+                        <w:p>
+                          <w:pPr>
+                            <w:jc w:val="center"/>
+                          </w:pPr>
+                          <w:r>
+                            <w:rPr>
+                              <w:rFonts w:hint="eastAsia"/>
+                            </w:rPr>
+                            <w:t>operation</w:t>
+                          </w:r>
+                        </w:p>
+                      </w:txbxContent>
+                    </v:textbox>
+                  </v:roundrect>
+                  <v:roundrect id="Rounded Rectangle 36" o:spid="_x0000_s1060" style="position:absolute;left:17077;top:16136;width:9144;height:3454;visibility:visible;mso-wrap-style:square;v-text-anchor:middle" arcsize="10923f" o:gfxdata="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" fillcolor="#c3c3c3 [2166]" strokecolor="#a5a5a5 [3206]" strokeweight=".5pt">
+                    <v:fill color2="#b6b6b6 [2614]" rotate="t" colors="0 #d2d2d2;.5 #c8c8c8;1 silver" focus="100%" type="gradient">
+                      <o:fill v:ext="view" type="gradientUnscaled"/>
+                    </v:fill>
+                    <v:stroke joinstyle="miter"/>
+                    <v:textbox>
+                      <w:txbxContent>
+                        <w:p>
+                          <w:pPr>
+                            <w:jc w:val="center"/>
+                          </w:pPr>
+                          <w:r>
+                            <w:t>…</w:t>
+                          </w:r>
+                          <w:r>
+                            <w:rPr>
+                              <w:rFonts w:hint="eastAsia"/>
+                            </w:rPr>
+                            <w:t>.</w:t>
+                          </w:r>
+                        </w:p>
+                      </w:txbxContent>
+                    </v:textbox>
+                  </v:roundrect>
+                  <v:roundrect id="Rounded Rectangle 37" o:spid="_x0000_s1061" style="position:absolute;left:28507;top:16002;width:9144;height:3454;visibility:visible;mso-wrap-style:square;v-text-anchor:middle" arcsize="10923f" o:gfxdata="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" fillcolor="#c3c3c3 [2166]" strokecolor="#a5a5a5 [3206]" strokeweight=".5pt">
+                    <v:fill color2="#b6b6b6 [2614]" rotate="t" colors="0 #d2d2d2;.5 #c8c8c8;1 silver" focus="100%" type="gradient">
+                      <o:fill v:ext="view" type="gradientUnscaled"/>
+                    </v:fill>
+                    <v:stroke joinstyle="miter"/>
+                    <v:textbox>
+                      <w:txbxContent>
+                        <w:p>
+                          <w:pPr>
+                            <w:jc w:val="center"/>
+                          </w:pPr>
+                          <w:r>
+                            <w:rPr>
+                              <w:rFonts w:hint="eastAsia"/>
+                            </w:rPr>
+                            <w:t>operation</w:t>
+                          </w:r>
+                        </w:p>
+                      </w:txbxContent>
+                    </v:textbox>
+                  </v:roundrect>
+                  <v:shape id="Curved Connector 38" o:spid="_x0000_s1062" type="#_x0000_t38" style="position:absolute;left:11430;top:11430;width:1143;height:5715;flip:y;visibility:visible;mso-wrap-style:square" o:connectortype="curved" o:gfxdata="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" adj="10800" strokecolor="black [3200]" strokeweight="1.5pt">
+                    <v:stroke endarrow="block" joinstyle="miter"/>
+                  </v:shape>
+                  <v:shape id="Curved Connector 39" o:spid="_x0000_s1063" type="#_x0000_t38" style="position:absolute;left:21784;top:11430;width:1143;height:5715;flip:x y;visibility:visible;mso-wrap-style:square" o:connectortype="curved" o:gfxdata="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" adj="10800" strokecolor="black [3200]" strokeweight="1.5pt">
+                    <v:stroke endarrow="block" joinstyle="miter"/>
+                  </v:shape>
+                  <v:shape id="Curved Connector 40" o:spid="_x0000_s1064" type="#_x0000_t38" style="position:absolute;left:32004;top:11430;width:1143;height:5715;flip:x y;visibility:visible;mso-wrap-style:square" o:connectortype="curved" o:gfxdata="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" adj="10800" strokecolor="black [3200]" strokeweight="1.5pt">
+                    <v:stroke endarrow="block" joinstyle="miter"/>
+                  </v:shape>
+                  <v:shape id="Straight Arrow Connector 41" o:spid="_x0000_s1065" type="#_x0000_t32" style="position:absolute;left:6858;top:9278;width:2286;height:0;visibility:visible;mso-wrap-style:square" o:connectortype="straight" o:gfxdata="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" strokecolor="#ed7d31 [3205]" strokeweight="1.5pt">
+                    <v:stroke endarrow="block" joinstyle="miter"/>
+                  </v:shape>
+                  <v:shape id="Straight Arrow Connector 42" o:spid="_x0000_s1066" type="#_x0000_t32" style="position:absolute;left:16002;top:8740;width:2262;height:457;flip:y;visibility:visible;mso-wrap-style:square" o:connectortype="straight" o:gfxdata="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" strokecolor="#ed7d31 [3205]" strokeweight="1.5pt">
+                    <v:stroke endarrow="block" joinstyle="miter"/>
+                  </v:shape>
+                  <v:shape id="Straight Arrow Connector 43" o:spid="_x0000_s1067" type="#_x0000_t32" style="position:absolute;left:25146;top:9278;width:3429;height:0;visibility:visible;mso-wrap-style:square" o:connectortype="straight" o:gfxdata="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" strokecolor="#ed7d31 [3205]" strokeweight="1.5pt">
+                    <v:stroke endarrow="block" joinstyle="miter"/>
+                  </v:shape>
+                  <v:shape id="Straight Arrow Connector 44" o:spid="_x0000_s1068" type="#_x0000_t32" style="position:absolute;left:35365;top:9278;width:3429;height:0;visibility:visible;mso-wrap-style:square" o:connectortype="straight" o:gfxdata="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" strokecolor="#ed7d31 [3205]" strokeweight="1.5pt">
+                    <v:stroke endarrow="block" joinstyle="miter"/>
+                  </v:shape>
+                </v:group>
                 <w10:wrap type="through"/>
               </v:group>
             </w:pict>
           </mc:Fallback>
         </mc:AlternateContent>
       </w:r>
-      <w:r>
-        <w:rPr>
-          <w:rFonts w:hint="eastAsia"/>
-          <w:noProof/>
-        </w:rPr>
-        <mc:AlternateContent>
-          <mc:Choice Requires="wps">
-            <w:drawing>
-              <wp:anchor distT="0" distB="0" distL="114300" distR="114300" simplePos="0" relativeHeight="251686912" behindDoc="0" locked="0" layoutInCell="1" allowOverlap="1" wp14:anchorId="50A18435" wp14:editId="3C219CB1">
-                <wp:simplePos x="0" y="0"/>
-                <wp:positionH relativeFrom="column">
-                  <wp:posOffset>53340</wp:posOffset>
-                </wp:positionH>
-                <wp:positionV relativeFrom="paragraph">
-                  <wp:posOffset>187960</wp:posOffset>
-                </wp:positionV>
-                <wp:extent cx="5143500" cy="2624455"/>
-                <wp:effectExtent l="0" t="0" r="38100" b="17145"/>
-                <wp:wrapThrough wrapText="bothSides">
-                  <wp:wrapPolygon edited="0">
-                    <wp:start x="1067" y="0"/>
-                    <wp:lineTo x="0" y="1045"/>
-                    <wp:lineTo x="0" y="20278"/>
-                    <wp:lineTo x="960" y="21532"/>
-                    <wp:lineTo x="1067" y="21532"/>
-                    <wp:lineTo x="20587" y="21532"/>
-                    <wp:lineTo x="20693" y="21532"/>
-                    <wp:lineTo x="21653" y="20278"/>
-                    <wp:lineTo x="21653" y="1045"/>
-                    <wp:lineTo x="20587" y="0"/>
-                    <wp:lineTo x="1067" y="0"/>
-                  </wp:wrapPolygon>
-                </wp:wrapThrough>
-                <wp:docPr id="28" name="Rounded Rectangle 28"/>
-                <wp:cNvGraphicFramePr/>
-                <a:graphic xmlns:a="http://schemas.openxmlformats.org/drawingml/2006/main">
-                  <a:graphicData uri="http://schemas.microsoft.com/office/word/2010/wordprocessingShape">
-                    <wps:wsp>
-                      <wps:cNvSpPr/>
-                      <wps:spPr>
-                        <a:xfrm>
-                          <a:off x="0" y="0"/>
-                          <a:ext cx="5143500" cy="2624455"/>
-                        </a:xfrm>
-                        <a:prstGeom prst="roundRect">
-                          <a:avLst/>
-                        </a:prstGeom>
-                      </wps:spPr>
-                      <wps:style>
-                        <a:lnRef idx="2">
-                          <a:schemeClr val="accent1">
-                            <a:shade val="50000"/>
-                          </a:schemeClr>
-                        </a:lnRef>
-                        <a:fillRef idx="1">
-                          <a:schemeClr val="accent1"/>
-                        </a:fillRef>
-                        <a:effectRef idx="0">
-                          <a:schemeClr val="accent1"/>
-                        </a:effectRef>
-                        <a:fontRef idx="minor">
-                          <a:schemeClr val="lt1"/>
-                        </a:fontRef>
-                      </wps:style>
-                      <wps:bodyPr rot="0" spcFirstLastPara="0" vertOverflow="overflow" horzOverflow="overflow" vert="horz" wrap="square" lIns="91440" tIns="45720" rIns="91440" bIns="45720" numCol="1" spcCol="0" rtlCol="0" fromWordArt="0" anchor="ctr" anchorCtr="0" forceAA="0" compatLnSpc="1">
-                        <a:prstTxWarp prst="textNoShape">
-                          <a:avLst/>
-                        </a:prstTxWarp>
-                        <a:noAutofit/>
-                      </wps:bodyPr>
-                    </wps:wsp>
-                  </a:graphicData>
-                </a:graphic>
-                <wp14:sizeRelV relativeFrom="margin">
-                  <wp14:pctHeight>0</wp14:pctHeight>
-                </wp14:sizeRelV>
-              </wp:anchor>
-            </w:drawing>
-          </mc:Choice>
-          <mc:Fallback>
-            <w:pict>
-              <v:roundrect w14:anchorId="4B7EF824" id="Rounded_x0020_Rectangle_x0020_28" o:spid="_x0000_s1026" style="position:absolute;margin-left:4.2pt;margin-top:14.8pt;width:405pt;height:206.65pt;z-index:251686912;visibility:visible;mso-wrap-style:square;mso-height-percent:0;mso-wrap-distance-left:9pt;mso-wrap-distance-top:0;mso-wrap-distance-right:9pt;mso-wrap-distance-bottom:0;mso-position-horizontal:absolute;mso-position-horizontal-relative:text;mso-position-vertical:absolute;mso-position-vertical-relative:text;mso-height-percent:0;mso-height-relative:margin;v-text-anchor:middle" arcsize="10923f" o:gfxdata="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" fillcolor="#5b9bd5 [3204]" strokecolor="#1f4d78 [1604]" strokeweight="1pt">
-                <v:stroke joinstyle="miter"/>
-                <w10:wrap type="through"/>
-              </v:roundrect>
-            </w:pict>
-          </mc:Fallback>
-        </mc:AlternateContent>
-      </w:r>
     </w:p>
+    <w:p/>
+    <w:p/>
+    <w:p/>
+    <w:p/>
+    <w:p/>
+    <w:p/>
+    <w:p/>
+    <w:p/>
+    <w:p/>
+    <w:p/>
+    <w:p/>
+    <w:p/>
+    <w:p/>
+    <w:p/>
+    <w:p/>
+    <w:p/>
     <w:p>
-      <w:pPr>
-        <w:rPr>
-          <w:rFonts w:hint="eastAsia"/>
-        </w:rPr>
-      </w:pPr>
-    </w:p>
-    <w:p>
-      <w:pPr>
-        <w:rPr>
-          <w:rFonts w:hint="eastAsia"/>
-        </w:rPr>
-      </w:pPr>
-    </w:p>
-    <w:p>
-      <w:pPr>
-        <w:rPr>
-          <w:rFonts w:hint="eastAsia"/>
-        </w:rPr>
-      </w:pPr>
-    </w:p>
-    <w:p>
-      <w:pPr>
-        <w:rPr>
-          <w:rFonts w:hint="eastAsia"/>
-        </w:rPr>
-      </w:pPr>
-    </w:p>
-    <w:p>
-      <w:pPr>
-        <w:rPr>
-          <w:rFonts w:hint="eastAsia"/>
-        </w:rPr>
-      </w:pPr>
-    </w:p>
-    <w:p>
-      <w:pPr>
-        <w:rPr>
-          <w:rFonts w:hint="eastAsia"/>
-        </w:rPr>
-      </w:pPr>
-    </w:p>
-    <w:p>
-      <w:pPr>
-        <w:rPr>
-          <w:rFonts w:hint="eastAsia"/>
-        </w:rPr>
-      </w:pPr>
-    </w:p>
-    <w:p>
-      <w:pPr>
-        <w:rPr>
-          <w:rFonts w:hint="eastAsia"/>
-        </w:rPr>
-      </w:pPr>
-    </w:p>
-    <w:p>
-      <w:pPr>
-        <w:rPr>
-          <w:rFonts w:hint="eastAsia"/>
-        </w:rPr>
-      </w:pPr>
-    </w:p>
-    <w:p>
-      <w:pPr>
-        <w:rPr>
-          <w:rFonts w:hint="eastAsia"/>
-        </w:rPr>
-      </w:pPr>
-    </w:p>
-    <w:p>
-      <w:pPr>
-        <w:rPr>
-          <w:rFonts w:hint="eastAsia"/>
-        </w:rPr>
-      </w:pPr>
-    </w:p>
-    <w:p>
-      <w:pPr>
-        <w:rPr>
-          <w:rFonts w:hint="eastAsia"/>
-        </w:rPr>
-      </w:pPr>
-    </w:p>
-    <w:p>
-      <w:pPr>
-        <w:rPr>
-          <w:rFonts w:hint="eastAsia"/>
-        </w:rPr>
-      </w:pPr>
-    </w:p>
-    <w:p>
-      <w:pPr>
-        <w:rPr>
-          <w:rFonts w:hint="eastAsia"/>
-        </w:rPr>
-      </w:pPr>
-    </w:p>
-    <w:p>
-      <w:pPr>
-        <w:rPr>
-          <w:rFonts w:hint="eastAsia"/>
-        </w:rPr>
-      </w:pPr>
-    </w:p>
-    <w:p>
-      <w:pPr>
-        <w:rPr>
-          <w:rFonts w:hint="eastAsia"/>
-        </w:rPr>
-      </w:pPr>
-    </w:p>
-    <w:p>
-      <w:pPr>
-        <w:rPr>
-          <w:rFonts w:hint="eastAsia"/>
-        </w:rPr>
-      </w:pPr>
+      <w:bookmarkStart w:id="0" w:name="_GoBack"/>
       <w:r>
         <w:rPr>
           <w:rFonts w:hint="eastAsia"/>
@@ -4176,9 +3492,6 @@
           <w:ilvl w:val="0"/>
           <w:numId w:val="4"/>
         </w:numPr>
-        <w:rPr>
-          <w:rFonts w:hint="eastAsia"/>
-        </w:rPr>
       </w:pPr>
       <w:r>
         <w:rPr>
@@ -4212,9 +3525,6 @@
           <w:ilvl w:val="0"/>
           <w:numId w:val="4"/>
         </w:numPr>
-        <w:rPr>
-          <w:rFonts w:hint="eastAsia"/>
-        </w:rPr>
       </w:pPr>
       <w:r>
         <w:rPr>
@@ -4362,9 +3672,6 @@
           <w:ilvl w:val="0"/>
           <w:numId w:val="4"/>
         </w:numPr>
-        <w:rPr>
-          <w:rFonts w:hint="eastAsia"/>
-        </w:rPr>
       </w:pPr>
       <w:r>
         <w:rPr>
@@ -4390,7 +3697,6 @@
         </w:rPr>
         <w:t>的方式实现。</w:t>
       </w:r>
-      <w:bookmarkStart w:id="0" w:name="_GoBack"/>
       <w:bookmarkEnd w:id="0"/>
     </w:p>
     <w:sectPr>
@@ -4404,8 +3710,8 @@
 </file>
 
 <file path=word/numbering.xml><?xml version="1.0" encoding="utf-8"?>
-<w:numbering xmlns:wpc="http://schemas.microsoft.com/office/word/2010/wordprocessingCanvas" xmlns:mo="http://schemas.microsoft.com/office/mac/office/2008/main" xmlns:mc="http://schemas.openxmlformats.org/markup-compatibility/2006" xmlns:mv="urn:schemas-microsoft-com:mac:vml" xmlns:o="urn:schemas-microsoft-com:office:office" xmlns:r="http://schemas.openxmlformats.org/officeDocument/2006/relationships" xmlns:m="http://schemas.openxmlformats.org/officeDocument/2006/math" xmlns:v="urn:schemas-microsoft-com:vml" xmlns:wp14="http://schemas.microsoft.com/office/word/2010/wordprocessingDrawing" xmlns:wp="http://schemas.openxmlformats.org/drawingml/2006/wordprocessingDrawing" xmlns:w10="urn:schemas-microsoft-com:office:word" xmlns:w="http://schemas.openxmlformats.org/wordprocessingml/2006/main" xmlns:w14="http://schemas.microsoft.com/office/word/2010/wordml" xmlns:w15="http://schemas.microsoft.com/office/word/2012/wordml" xmlns:wpg="http://schemas.microsoft.com/office/word/2010/wordprocessingGroup" xmlns:wpi="http://schemas.microsoft.com/office/word/2010/wordprocessingInk" xmlns:wne="http://schemas.microsoft.com/office/word/2006/wordml" xmlns:wps="http://schemas.microsoft.com/office/word/2010/wordprocessingShape" mc:Ignorable="w14 w15 wp14">
-  <w:abstractNum w:abstractNumId="0">
+<w:numbering xmlns:wpc="http://schemas.microsoft.com/office/word/2010/wordprocessingCanvas" xmlns:cx="http://schemas.microsoft.com/office/drawing/2014/chartex" xmlns:cx1="http://schemas.microsoft.com/office/drawing/2015/9/8/chartex" xmlns:cx2="http://schemas.microsoft.com/office/drawing/2015/10/21/chartex" xmlns:cx3="http://schemas.microsoft.com/office/drawing/2016/5/9/chartex" xmlns:cx4="http://schemas.microsoft.com/office/drawing/2016/5/10/chartex" xmlns:cx5="http://schemas.microsoft.com/office/drawing/2016/5/11/chartex" xmlns:cx6="http://schemas.microsoft.com/office/drawing/2016/5/12/chartex" xmlns:cx7="http://schemas.microsoft.com/office/drawing/2016/5/13/chartex" xmlns:cx8="http://schemas.microsoft.com/office/drawing/2016/5/14/chartex" xmlns:mc="http://schemas.openxmlformats.org/markup-compatibility/2006" xmlns:aink="http://schemas.microsoft.com/office/drawing/2016/ink" xmlns:am3d="http://schemas.microsoft.com/office/drawing/2017/model3d" xmlns:o="urn:schemas-microsoft-com:office:office" xmlns:r="http://schemas.openxmlformats.org/officeDocument/2006/relationships" xmlns:m="http://schemas.openxmlformats.org/officeDocument/2006/math" xmlns:v="urn:schemas-microsoft-com:vml" xmlns:wp14="http://schemas.microsoft.com/office/word/2010/wordprocessingDrawing" xmlns:wp="http://schemas.openxmlformats.org/drawingml/2006/wordprocessingDrawing" xmlns:w10="urn:schemas-microsoft-com:office:word" xmlns:w="http://schemas.openxmlformats.org/wordprocessingml/2006/main" xmlns:w14="http://schemas.microsoft.com/office/word/2010/wordml" xmlns:w15="http://schemas.microsoft.com/office/word/2012/wordml" xmlns:w16cid="http://schemas.microsoft.com/office/word/2016/wordml/cid" xmlns:w16se="http://schemas.microsoft.com/office/word/2015/wordml/symex" xmlns:wpg="http://schemas.microsoft.com/office/word/2010/wordprocessingGroup" xmlns:wpi="http://schemas.microsoft.com/office/word/2010/wordprocessingInk" xmlns:wne="http://schemas.microsoft.com/office/word/2006/wordml" xmlns:wps="http://schemas.microsoft.com/office/word/2010/wordprocessingShape" mc:Ignorable="w14 w15 w16se w16cid wp14">
+  <w:abstractNum w:abstractNumId="0" w15:restartNumberingAfterBreak="0">
     <w:nsid w:val="0E4F2C07"/>
     <w:multiLevelType w:val="hybridMultilevel"/>
     <w:tmpl w:val="E244F4A6"/>
@@ -4494,7 +3800,7 @@
       </w:pPr>
     </w:lvl>
   </w:abstractNum>
-  <w:abstractNum w:abstractNumId="1">
+  <w:abstractNum w:abstractNumId="1" w15:restartNumberingAfterBreak="0">
     <w:nsid w:val="370164B1"/>
     <w:multiLevelType w:val="hybridMultilevel"/>
     <w:tmpl w:val="BA62F8BE"/>
@@ -4607,7 +3913,7 @@
       </w:rPr>
     </w:lvl>
   </w:abstractNum>
-  <w:abstractNum w:abstractNumId="2">
+  <w:abstractNum w:abstractNumId="2" w15:restartNumberingAfterBreak="0">
     <w:nsid w:val="5B98165A"/>
     <w:multiLevelType w:val="hybridMultilevel"/>
     <w:tmpl w:val="81F410A0"/>
@@ -4696,7 +4002,7 @@
       </w:pPr>
     </w:lvl>
   </w:abstractNum>
-  <w:abstractNum w:abstractNumId="3">
+  <w:abstractNum w:abstractNumId="3" w15:restartNumberingAfterBreak="0">
     <w:nsid w:val="67F03F9B"/>
     <w:multiLevelType w:val="hybridMultilevel"/>
     <w:tmpl w:val="3A46EEBA"/>
@@ -4801,7 +4107,7 @@
 </file>
 
 <file path=word/styles.xml><?xml version="1.0" encoding="utf-8"?>
-<w:styles xmlns:mc="http://schemas.openxmlformats.org/markup-compatibility/2006" xmlns:r="http://schemas.openxmlformats.org/officeDocument/2006/relationships" xmlns:w="http://schemas.openxmlformats.org/wordprocessingml/2006/main" xmlns:w14="http://schemas.microsoft.com/office/word/2010/wordml" xmlns:w15="http://schemas.microsoft.com/office/word/2012/wordml" mc:Ignorable="w14 w15">
+<w:styles xmlns:mc="http://schemas.openxmlformats.org/markup-compatibility/2006" xmlns:r="http://schemas.openxmlformats.org/officeDocument/2006/relationships" xmlns:w="http://schemas.openxmlformats.org/wordprocessingml/2006/main" xmlns:w14="http://schemas.microsoft.com/office/word/2010/wordml" xmlns:w15="http://schemas.microsoft.com/office/word/2012/wordml" xmlns:w16cid="http://schemas.microsoft.com/office/word/2016/wordml/cid" xmlns:w16se="http://schemas.microsoft.com/office/word/2015/wordml/symex" mc:Ignorable="w14 w15 w16se w16cid">
   <w:docDefaults>
     <w:rPrDefault>
       <w:rPr>
@@ -4813,7 +4119,7 @@
     </w:rPrDefault>
     <w:pPrDefault/>
   </w:docDefaults>
-  <w:latentStyles w:defLockedState="0" w:defUIPriority="99" w:defSemiHidden="0" w:defUnhideWhenUsed="0" w:defQFormat="0" w:count="380">
+  <w:latentStyles w:defLockedState="0" w:defUIPriority="99" w:defSemiHidden="0" w:defUnhideWhenUsed="0" w:defQFormat="0" w:count="375">
     <w:lsdException w:name="Normal" w:uiPriority="0" w:qFormat="1"/>
     <w:lsdException w:name="heading 1" w:uiPriority="9" w:qFormat="1"/>
     <w:lsdException w:name="heading 2" w:semiHidden="1" w:uiPriority="9" w:unhideWhenUsed="1" w:qFormat="1"/>
@@ -4970,15 +4276,6 @@
     <w:lsdException w:name="Balloon Text" w:semiHidden="1" w:unhideWhenUsed="1"/>
     <w:lsdException w:name="Table Grid" w:uiPriority="39"/>
     <w:lsdException w:name="Table Theme" w:semiHidden="1" w:unhideWhenUsed="1"/>
-    <w:lsdException w:name="Note Level 1" w:semiHidden="1" w:unhideWhenUsed="1"/>
-    <w:lsdException w:name="Note Level 2" w:semiHidden="1" w:unhideWhenUsed="1"/>
-    <w:lsdException w:name="Note Level 3" w:semiHidden="1" w:unhideWhenUsed="1"/>
-    <w:lsdException w:name="Note Level 4" w:semiHidden="1" w:unhideWhenUsed="1"/>
-    <w:lsdException w:name="Note Level 5" w:semiHidden="1" w:unhideWhenUsed="1"/>
-    <w:lsdException w:name="Note Level 6" w:semiHidden="1" w:unhideWhenUsed="1"/>
-    <w:lsdException w:name="Note Level 7" w:semiHidden="1" w:unhideWhenUsed="1"/>
-    <w:lsdException w:name="Note Level 8" w:semiHidden="1" w:unhideWhenUsed="1"/>
-    <w:lsdException w:name="Note Level 9" w:semiHidden="1" w:unhideWhenUsed="1"/>
     <w:lsdException w:name="Placeholder Text" w:semiHidden="1"/>
     <w:lsdException w:name="No Spacing" w:uiPriority="1" w:qFormat="1"/>
     <w:lsdException w:name="Light Shading" w:uiPriority="60"/>
@@ -5286,7 +4583,6 @@
     <w:uiPriority w:val="39"/>
     <w:rsid w:val="000270A3"/>
     <w:tblPr>
-      <w:tblInd w:w="0" w:type="dxa"/>
       <w:tblBorders>
         <w:top w:val="single" w:sz="4" w:space="0" w:color="auto"/>
         <w:left w:val="single" w:sz="4" w:space="0" w:color="auto"/>
@@ -5295,12 +4591,6 @@
         <w:insideH w:val="single" w:sz="4" w:space="0" w:color="auto"/>
         <w:insideV w:val="single" w:sz="4" w:space="0" w:color="auto"/>
       </w:tblBorders>
-      <w:tblCellMar>
-        <w:top w:w="0" w:type="dxa"/>
-        <w:left w:w="108" w:type="dxa"/>
-        <w:bottom w:w="0" w:type="dxa"/>
-        <w:right w:w="108" w:type="dxa"/>
-      </w:tblCellMar>
     </w:tblPr>
   </w:style>
   <w:style w:type="character" w:customStyle="1" w:styleId="Heading1Char">
@@ -5596,7 +4886,7 @@
 </file>
 
 <file path=customXml/itemProps1.xml><?xml version="1.0" encoding="utf-8"?>
-<ds:datastoreItem xmlns:ds="http://schemas.openxmlformats.org/officeDocument/2006/customXml" ds:itemID="{C6DD5615-5A3C-884F-867D-8D6B8E92F2DC}">
+<ds:datastoreItem xmlns:ds="http://schemas.openxmlformats.org/officeDocument/2006/customXml" ds:itemID="{EE0EB48C-A445-8A4D-80F7-E246B894C5B4}">
   <ds:schemaRefs>
     <ds:schemaRef ds:uri="http://schemas.openxmlformats.org/officeDocument/2006/bibliography"/>
   </ds:schemaRefs>

</xml_diff>